<commit_message>
se agrego un doc de word para el tutorial de atmel studio 7
</commit_message>
<xml_diff>
--- a/DynSysAnalogies/Analogy_H_E_Diego.docx
+++ b/DynSysAnalogies/Analogy_H_E_Diego.docx
@@ -2087,7 +2087,23 @@
           <w:rFonts w:cs="Arial"/>
           <w:szCs w:val="24"/>
         </w:rPr>
-        <w:t xml:space="preserve"> se selecciono al agua como el fluido del sistema. El coeficiente de compresibilidad del agua es </w:t>
+        <w:t xml:space="preserve"> se </w:t>
+      </w:r>
+      <w:proofErr w:type="spellStart"/>
+      <w:r>
+        <w:rPr>
+          <w:rFonts w:cs="Arial"/>
+          <w:szCs w:val="24"/>
+        </w:rPr>
+        <w:t>selecciono</w:t>
+      </w:r>
+      <w:proofErr w:type="spellEnd"/>
+      <w:r>
+        <w:rPr>
+          <w:rFonts w:cs="Arial"/>
+          <w:szCs w:val="24"/>
+        </w:rPr>
+        <w:t xml:space="preserve"> al agua como el fluido del sistema. El coeficiente de compresibilidad del agua es </w:t>
       </w:r>
       <m:oMath>
         <m:r>
@@ -3573,6 +3589,7 @@
       <w:r>
         <w:rPr>
           <w:rFonts w:eastAsiaTheme="minorEastAsia" w:cs="Arial"/>
+          <w:noProof/>
           <w:szCs w:val="24"/>
         </w:rPr>
         <w:drawing>
@@ -3625,12 +3642,21 @@
         <w:t xml:space="preserve">Ilustración </w:t>
       </w:r>
       <w:r>
+        <w:rPr>
+          <w:noProof/>
+        </w:rPr>
         <w:fldChar w:fldCharType="begin"/>
       </w:r>
       <w:r>
+        <w:rPr>
+          <w:noProof/>
+        </w:rPr>
         <w:instrText xml:space="preserve"> SEQ Ilustración \* ARABIC </w:instrText>
       </w:r>
       <w:r>
+        <w:rPr>
+          <w:noProof/>
+        </w:rPr>
         <w:fldChar w:fldCharType="separate"/>
       </w:r>
       <w:r>
@@ -3640,6 +3666,9 @@
         <w:t>4</w:t>
       </w:r>
       <w:r>
+        <w:rPr>
+          <w:noProof/>
+        </w:rPr>
         <w:fldChar w:fldCharType="end"/>
       </w:r>
       <w:r>
@@ -3737,12 +3766,21 @@
         <w:t xml:space="preserve">Ilustración </w:t>
       </w:r>
       <w:r>
+        <w:rPr>
+          <w:noProof/>
+        </w:rPr>
         <w:fldChar w:fldCharType="begin"/>
       </w:r>
       <w:r>
+        <w:rPr>
+          <w:noProof/>
+        </w:rPr>
         <w:instrText xml:space="preserve"> SEQ Ilustración \* ARABIC </w:instrText>
       </w:r>
       <w:r>
+        <w:rPr>
+          <w:noProof/>
+        </w:rPr>
         <w:fldChar w:fldCharType="separate"/>
       </w:r>
       <w:r>
@@ -3752,6 +3790,9 @@
         <w:t>5</w:t>
       </w:r>
       <w:r>
+        <w:rPr>
+          <w:noProof/>
+        </w:rPr>
         <w:fldChar w:fldCharType="end"/>
       </w:r>
       <w:r>
@@ -3956,19 +3997,7 @@
           <w:rPr>
             <w:rFonts w:ascii="Cambria Math" w:hAnsi="Cambria Math"/>
           </w:rPr>
-          <m:t>Vo=</m:t>
-        </m:r>
-        <m:r>
-          <w:rPr>
-            <w:rFonts w:ascii="Cambria Math" w:hAnsi="Cambria Math"/>
-          </w:rPr>
-          <m:t>-</m:t>
-        </m:r>
-        <m:r>
-          <w:rPr>
-            <w:rFonts w:ascii="Cambria Math" w:hAnsi="Cambria Math"/>
-          </w:rPr>
-          <m:t xml:space="preserve"> Vi</m:t>
+          <m:t>Vo=- Vi</m:t>
         </m:r>
         <m:f>
           <m:fPr>
@@ -4012,16 +4041,7 @@
       </w:r>
       <w:proofErr w:type="gramEnd"/>
       <w:r>
-        <w:t xml:space="preserve"> por la</w:t>
-      </w:r>
-      <w:r>
-        <w:t xml:space="preserve"> dirección</w:t>
-      </w:r>
-      <w:r>
-        <w:t xml:space="preserve"> de la corrient</w:t>
-      </w:r>
-      <w:r>
-        <w:t>e, la tensión de salida siempre será de signo opuesto a la señal de entrada.</w:t>
+        <w:t xml:space="preserve"> por la dirección de la corriente, la tensión de salida siempre será de signo opuesto a la señal de entrada.</w:t>
       </w:r>
     </w:p>
     <w:p>
@@ -4092,12 +4112,21 @@
         <w:t xml:space="preserve">Ilustración </w:t>
       </w:r>
       <w:r>
+        <w:rPr>
+          <w:noProof/>
+        </w:rPr>
         <w:fldChar w:fldCharType="begin"/>
       </w:r>
       <w:r>
+        <w:rPr>
+          <w:noProof/>
+        </w:rPr>
         <w:instrText xml:space="preserve"> SEQ Ilustración \* ARABIC </w:instrText>
       </w:r>
       <w:r>
+        <w:rPr>
+          <w:noProof/>
+        </w:rPr>
         <w:fldChar w:fldCharType="separate"/>
       </w:r>
       <w:r>
@@ -4107,6 +4136,9 @@
         <w:t>6</w:t>
       </w:r>
       <w:r>
+        <w:rPr>
+          <w:noProof/>
+        </w:rPr>
         <w:fldChar w:fldCharType="end"/>
       </w:r>
       <w:r>
@@ -4284,13 +4316,7 @@
             <w:rPr>
               <w:rFonts w:ascii="Cambria Math" w:hAnsi="Cambria Math"/>
             </w:rPr>
-            <m:t>(</m:t>
-          </m:r>
-          <m:r>
-            <w:rPr>
-              <w:rFonts w:ascii="Cambria Math" w:hAnsi="Cambria Math"/>
-            </w:rPr>
-            <m:t>ωt+</m:t>
+            <m:t>(ωt+</m:t>
           </m:r>
           <m:f>
             <m:fPr>
@@ -4322,13 +4348,7 @@
             <w:rPr>
               <w:rFonts w:ascii="Cambria Math" w:hAnsi="Cambria Math"/>
             </w:rPr>
-            <m:t>+ π</m:t>
-          </m:r>
-          <m:r>
-            <w:rPr>
-              <w:rFonts w:ascii="Cambria Math" w:hAnsi="Cambria Math"/>
-            </w:rPr>
-            <m:t>)</m:t>
+            <m:t>+ π)</m:t>
           </m:r>
           <m:f>
             <m:fPr>
@@ -4450,13 +4470,7 @@
                 <w:rPr>
                   <w:rFonts w:ascii="Cambria Math" w:hAnsi="Cambria Math"/>
                 </w:rPr>
-                <m:t>f</m:t>
-              </m:r>
-              <m:r>
-                <w:rPr>
-                  <w:rFonts w:ascii="Cambria Math" w:hAnsi="Cambria Math"/>
-                </w:rPr>
-                <m:t>(t)</m:t>
+                <m:t>f(t)</m:t>
               </m:r>
             </m:e>
           </m:d>
@@ -4464,13 +4478,7 @@
             <w:rPr>
               <w:rFonts w:ascii="Cambria Math" w:hAnsi="Cambria Math"/>
             </w:rPr>
-            <m:t>=F</m:t>
-          </m:r>
-          <m:r>
-            <w:rPr>
-              <w:rFonts w:ascii="Cambria Math" w:hAnsi="Cambria Math"/>
-            </w:rPr>
-            <m:t>(s)</m:t>
+            <m:t>=F(s)</m:t>
           </m:r>
         </m:oMath>
       </m:oMathPara>
@@ -4503,19 +4511,7 @@
                 <w:rPr>
                   <w:rFonts w:ascii="Cambria Math" w:hAnsi="Cambria Math"/>
                 </w:rPr>
-                <m:t>f</m:t>
-              </m:r>
-              <m:r>
-                <w:rPr>
-                  <w:rFonts w:ascii="Cambria Math" w:hAnsi="Cambria Math"/>
-                </w:rPr>
-                <m:t>(t)</m:t>
-              </m:r>
-              <m:r>
-                <w:rPr>
-                  <w:rFonts w:ascii="Cambria Math" w:hAnsi="Cambria Math"/>
-                </w:rPr>
-                <m:t xml:space="preserve"> dt </m:t>
+                <m:t xml:space="preserve">f(t) dt </m:t>
               </m:r>
             </m:e>
           </m:nary>
@@ -4523,19 +4519,7 @@
             <w:rPr>
               <w:rFonts w:ascii="Cambria Math" w:hAnsi="Cambria Math"/>
             </w:rPr>
-            <m:t>=M(</m:t>
-          </m:r>
-          <m:r>
-            <w:rPr>
-              <w:rFonts w:ascii="Cambria Math" w:hAnsi="Cambria Math"/>
-            </w:rPr>
-            <m:t>t</m:t>
-          </m:r>
-          <m:r>
-            <w:rPr>
-              <w:rFonts w:ascii="Cambria Math" w:hAnsi="Cambria Math"/>
-            </w:rPr>
-            <m:t>)</m:t>
+            <m:t>=M(t)</m:t>
           </m:r>
         </m:oMath>
       </m:oMathPara>
@@ -4610,13 +4594,7 @@
                 <w:rPr>
                   <w:rFonts w:ascii="Cambria Math" w:hAnsi="Cambria Math"/>
                 </w:rPr>
-                <m:t>M</m:t>
-              </m:r>
-              <m:r>
-                <w:rPr>
-                  <w:rFonts w:ascii="Cambria Math" w:hAnsi="Cambria Math"/>
-                </w:rPr>
-                <m:t>(t)</m:t>
+                <m:t>M(t)</m:t>
               </m:r>
             </m:e>
           </m:d>
@@ -4849,10 +4827,7 @@
         </w:rPr>
       </w:pPr>
       <w:r>
-        <w:t xml:space="preserve">Lo anterior muestra que </w:t>
-      </w:r>
-      <w:r>
-        <w:t xml:space="preserve">desde el dominio de Laplace la acción integral es equivalente a multiplicar por </w:t>
+        <w:t xml:space="preserve">Lo anterior muestra que desde el dominio de Laplace la acción integral es equivalente a multiplicar por </w:t>
       </w:r>
       <m:oMath>
         <m:f>
@@ -4886,13 +4861,7 @@
         <w:rPr>
           <w:rFonts w:eastAsiaTheme="minorEastAsia"/>
         </w:rPr>
-        <w:t xml:space="preserve"> .</w:t>
-      </w:r>
-      <w:r>
-        <w:rPr>
-          <w:rFonts w:eastAsiaTheme="minorEastAsia"/>
-        </w:rPr>
-        <w:t xml:space="preserve"> La acción integral en el dominio de la frecuencia es</w:t>
+        <w:t xml:space="preserve"> . La acción integral en el dominio de la frecuencia es</w:t>
       </w:r>
       <w:r>
         <w:rPr>
@@ -5056,18 +5025,27 @@
         <w:pStyle w:val="Caption"/>
         <w:jc w:val="left"/>
       </w:pPr>
-      <w:bookmarkStart w:id="0" w:name="_Ref516231828"/>
-      <w:bookmarkStart w:id="1" w:name="_Ref516231839"/>
+      <w:bookmarkStart w:id="0" w:name="_Ref516231839"/>
+      <w:bookmarkStart w:id="1" w:name="_Ref516231828"/>
       <w:r>
         <w:t xml:space="preserve">Ilustración </w:t>
       </w:r>
       <w:r>
+        <w:rPr>
+          <w:noProof/>
+        </w:rPr>
         <w:fldChar w:fldCharType="begin"/>
       </w:r>
       <w:r>
+        <w:rPr>
+          <w:noProof/>
+        </w:rPr>
         <w:instrText xml:space="preserve"> SEQ Ilustración \* ARABIC </w:instrText>
       </w:r>
       <w:r>
+        <w:rPr>
+          <w:noProof/>
+        </w:rPr>
         <w:fldChar w:fldCharType="separate"/>
       </w:r>
       <w:r>
@@ -5077,13 +5055,16 @@
         <w:t>7</w:t>
       </w:r>
       <w:r>
+        <w:rPr>
+          <w:noProof/>
+        </w:rPr>
         <w:fldChar w:fldCharType="end"/>
       </w:r>
+      <w:bookmarkEnd w:id="0"/>
+      <w:r>
+        <w:t>. Circuito con amplificador operacional para implementar un integrador para la señal Vi(t).</w:t>
+      </w:r>
       <w:bookmarkEnd w:id="1"/>
-      <w:r>
-        <w:t>. Circuito con amplificador operacional para implementar un integrador para la señal Vi(t).</w:t>
-      </w:r>
-      <w:bookmarkEnd w:id="0"/>
     </w:p>
     <w:p>
       <w:r>
@@ -5474,19 +5455,7 @@
                 <w:rPr>
                   <w:rFonts w:ascii="Cambria Math" w:hAnsi="Cambria Math"/>
                 </w:rPr>
-                <m:t>Cs</m:t>
-              </m:r>
-              <m:r>
-                <w:rPr>
-                  <w:rFonts w:ascii="Cambria Math" w:hAnsi="Cambria Math"/>
-                </w:rPr>
-                <m:t xml:space="preserve">+ </m:t>
-              </m:r>
-              <m:r>
-                <w:rPr>
-                  <w:rFonts w:ascii="Cambria Math" w:hAnsi="Cambria Math"/>
-                </w:rPr>
-                <m:t>1</m:t>
+                <m:t>Cs+ 1</m:t>
               </m:r>
             </m:den>
           </m:f>
@@ -5683,7 +5652,15 @@
         <w:fldChar w:fldCharType="end"/>
       </w:r>
       <w:r>
-        <w:t xml:space="preserve"> se muestra como se usa el integrador de la </w:t>
+        <w:t xml:space="preserve"> se muestra </w:t>
+      </w:r>
+      <w:proofErr w:type="spellStart"/>
+      <w:r>
+        <w:t>como</w:t>
+      </w:r>
+      <w:proofErr w:type="spellEnd"/>
+      <w:r>
+        <w:t xml:space="preserve"> se usa el integrador de la </w:t>
       </w:r>
       <w:r>
         <w:fldChar w:fldCharType="begin"/>
@@ -5803,12 +5780,21 @@
         <w:t xml:space="preserve">Ilustración </w:t>
       </w:r>
       <w:r>
+        <w:rPr>
+          <w:noProof/>
+        </w:rPr>
         <w:fldChar w:fldCharType="begin"/>
       </w:r>
       <w:r>
+        <w:rPr>
+          <w:noProof/>
+        </w:rPr>
         <w:instrText xml:space="preserve"> SEQ Ilustración \* ARABIC </w:instrText>
       </w:r>
       <w:r>
+        <w:rPr>
+          <w:noProof/>
+        </w:rPr>
         <w:fldChar w:fldCharType="separate"/>
       </w:r>
       <w:r>
@@ -5818,6 +5804,9 @@
         <w:t>8</w:t>
       </w:r>
       <w:r>
+        <w:rPr>
+          <w:noProof/>
+        </w:rPr>
         <w:fldChar w:fldCharType="end"/>
       </w:r>
       <w:bookmarkEnd w:id="2"/>
@@ -5981,12 +5970,21 @@
         <w:t xml:space="preserve">Ilustración </w:t>
       </w:r>
       <w:r>
+        <w:rPr>
+          <w:noProof/>
+        </w:rPr>
         <w:fldChar w:fldCharType="begin"/>
       </w:r>
       <w:r>
+        <w:rPr>
+          <w:noProof/>
+        </w:rPr>
         <w:instrText xml:space="preserve"> SEQ Ilustración \* ARABIC </w:instrText>
       </w:r>
       <w:r>
+        <w:rPr>
+          <w:noProof/>
+        </w:rPr>
         <w:fldChar w:fldCharType="separate"/>
       </w:r>
       <w:r>
@@ -5996,6 +5994,9 @@
         <w:t>9</w:t>
       </w:r>
       <w:r>
+        <w:rPr>
+          <w:noProof/>
+        </w:rPr>
         <w:fldChar w:fldCharType="end"/>
       </w:r>
       <w:bookmarkEnd w:id="3"/>
@@ -6119,12 +6120,21 @@
         <w:t xml:space="preserve">Ilustración </w:t>
       </w:r>
       <w:r>
+        <w:rPr>
+          <w:noProof/>
+        </w:rPr>
         <w:fldChar w:fldCharType="begin"/>
       </w:r>
       <w:r>
+        <w:rPr>
+          <w:noProof/>
+        </w:rPr>
         <w:instrText xml:space="preserve"> SEQ Ilustración \* ARABIC </w:instrText>
       </w:r>
       <w:r>
+        <w:rPr>
+          <w:noProof/>
+        </w:rPr>
         <w:fldChar w:fldCharType="separate"/>
       </w:r>
       <w:r>
@@ -6134,6 +6144,9 @@
         <w:t>10</w:t>
       </w:r>
       <w:r>
+        <w:rPr>
+          <w:noProof/>
+        </w:rPr>
         <w:fldChar w:fldCharType="end"/>
       </w:r>
       <w:bookmarkEnd w:id="4"/>
@@ -6146,13 +6159,2925 @@
         <w:pStyle w:val="Heading2"/>
       </w:pPr>
       <w:r>
-        <w:t>Muestreo de señales:</w:t>
-      </w:r>
-    </w:p>
-    <w:p>
+        <w:t>Digitalización de Señales Continuas</w:t>
+      </w:r>
+      <w:r>
+        <w:t>:</w:t>
+      </w:r>
+    </w:p>
+    <w:p>
+      <w:r>
+        <w:t>Considérese una señal continua</w:t>
+      </w:r>
+      <w:r>
+        <w:t xml:space="preserve"> x(t). Puede ser periódica o aperiódica.</w:t>
+      </w:r>
+    </w:p>
+    <w:p>
+      <w:r>
+        <w:t>Considérese que la transformada de Fourier de x(t) es X(</w:t>
+      </w:r>
+      <w:r>
+        <w:rPr>
+          <w:rFonts w:cs="Arial"/>
+        </w:rPr>
+        <w:t>ω</w:t>
+      </w:r>
+      <w:r>
+        <w:t>), lo cual se representara de ahora en adelante como se muestra a continuación:</w:t>
+      </w:r>
+    </w:p>
+    <w:p>
+      <m:oMathPara>
+        <m:oMath>
+          <m:r>
+            <w:rPr>
+              <w:rFonts w:ascii="Cambria Math" w:hAnsi="Cambria Math"/>
+            </w:rPr>
+            <m:t>x</m:t>
+          </m:r>
+          <m:d>
+            <m:dPr>
+              <m:ctrlPr>
+                <w:rPr>
+                  <w:rFonts w:ascii="Cambria Math" w:hAnsi="Cambria Math"/>
+                  <w:i/>
+                </w:rPr>
+              </m:ctrlPr>
+            </m:dPr>
+            <m:e>
+              <m:r>
+                <w:rPr>
+                  <w:rFonts w:ascii="Cambria Math" w:hAnsi="Cambria Math"/>
+                </w:rPr>
+                <m:t>t</m:t>
+              </m:r>
+            </m:e>
+          </m:d>
+          <m:r>
+            <w:rPr>
+              <w:rFonts w:ascii="Cambria Math" w:hAnsi="Cambria Math"/>
+            </w:rPr>
+            <m:t xml:space="preserve"> </m:t>
+          </m:r>
+          <m:box>
+            <m:boxPr>
+              <m:opEmu m:val="1"/>
+              <m:ctrlPr>
+                <w:rPr>
+                  <w:rFonts w:ascii="Cambria Math" w:hAnsi="Cambria Math"/>
+                  <w:i/>
+                </w:rPr>
+              </m:ctrlPr>
+            </m:boxPr>
+            <m:e>
+              <m:groupChr>
+                <m:groupChrPr>
+                  <m:chr m:val="↔"/>
+                  <m:vertJc m:val="bot"/>
+                  <m:ctrlPr>
+                    <w:rPr>
+                      <w:rFonts w:ascii="Cambria Math" w:hAnsi="Cambria Math"/>
+                      <w:i/>
+                    </w:rPr>
+                  </m:ctrlPr>
+                </m:groupChrPr>
+                <m:e>
+                  <m:r>
+                    <w:rPr>
+                      <w:rFonts w:ascii="Cambria Math" w:hAnsi="Cambria Math"/>
+                    </w:rPr>
+                    <m:t>FT</m:t>
+                  </m:r>
+                </m:e>
+              </m:groupChr>
+            </m:e>
+          </m:box>
+          <m:r>
+            <w:rPr>
+              <w:rFonts w:ascii="Cambria Math" w:hAnsi="Cambria Math"/>
+            </w:rPr>
+            <m:t xml:space="preserve"> X(ω)</m:t>
+          </m:r>
+        </m:oMath>
+      </m:oMathPara>
+    </w:p>
+    <w:p>
+      <w:pPr>
+        <w:rPr>
+          <w:rFonts w:eastAsiaTheme="minorEastAsia"/>
+        </w:rPr>
+      </w:pPr>
+      <w:r>
+        <w:t xml:space="preserve">Ahora considérese la señal </w:t>
+      </w:r>
+      <m:oMath>
+        <m:r>
+          <w:rPr>
+            <w:rFonts w:ascii="Cambria Math" w:hAnsi="Cambria Math"/>
+          </w:rPr>
+          <m:t>P</m:t>
+        </m:r>
+        <m:d>
+          <m:dPr>
+            <m:ctrlPr>
+              <w:rPr>
+                <w:rFonts w:ascii="Cambria Math" w:hAnsi="Cambria Math"/>
+                <w:i/>
+              </w:rPr>
+            </m:ctrlPr>
+          </m:dPr>
+          <m:e>
+            <m:r>
+              <w:rPr>
+                <w:rFonts w:ascii="Cambria Math" w:hAnsi="Cambria Math"/>
+              </w:rPr>
+              <m:t>t</m:t>
+            </m:r>
+          </m:e>
+        </m:d>
+        <m:r>
+          <w:rPr>
+            <w:rFonts w:ascii="Cambria Math" w:hAnsi="Cambria Math"/>
+          </w:rPr>
+          <m:t xml:space="preserve">= </m:t>
+        </m:r>
+        <m:nary>
+          <m:naryPr>
+            <m:chr m:val="∑"/>
+            <m:limLoc m:val="undOvr"/>
+            <m:supHide m:val="1"/>
+            <m:ctrlPr>
+              <w:rPr>
+                <w:rFonts w:ascii="Cambria Math" w:hAnsi="Cambria Math"/>
+                <w:i/>
+              </w:rPr>
+            </m:ctrlPr>
+          </m:naryPr>
+          <m:sub>
+            <m:r>
+              <w:rPr>
+                <w:rFonts w:ascii="Cambria Math" w:hAnsi="Cambria Math"/>
+              </w:rPr>
+              <m:t>nϵ</m:t>
+            </m:r>
+            <m:r>
+              <m:rPr>
+                <m:scr m:val="double-struck"/>
+              </m:rPr>
+              <w:rPr>
+                <w:rFonts w:ascii="Cambria Math" w:hAnsi="Cambria Math"/>
+              </w:rPr>
+              <m:t>Z</m:t>
+            </m:r>
+          </m:sub>
+          <m:sup/>
+          <m:e>
+            <m:r>
+              <w:rPr>
+                <w:rFonts w:ascii="Cambria Math" w:hAnsi="Cambria Math"/>
+              </w:rPr>
+              <m:t xml:space="preserve"> δ(t-nT)</m:t>
+            </m:r>
+          </m:e>
+        </m:nary>
+      </m:oMath>
+      <w:r>
+        <w:rPr>
+          <w:rFonts w:eastAsiaTheme="minorEastAsia"/>
+        </w:rPr>
+        <w:t>, que corresponde a un tren de impulsos unitarios igualmente espaciados por un tiempo T (periodo de muestreo). En la siguiente figura se muestra una ilustración grafica del tren de impulsos.</w:t>
+      </w:r>
+    </w:p>
+    <w:p>
+      <w:pPr>
+        <w:rPr>
+          <w:rFonts w:eastAsiaTheme="minorEastAsia"/>
+        </w:rPr>
+      </w:pPr>
+    </w:p>
+    <w:p>
+      <w:pPr>
+        <w:rPr>
+          <w:noProof/>
+        </w:rPr>
+      </w:pPr>
+    </w:p>
+    <w:p>
+      <w:pPr>
+        <w:keepNext/>
+        <w:jc w:val="center"/>
+      </w:pPr>
+      <w:r>
+        <w:rPr>
+          <w:noProof/>
+        </w:rPr>
+        <w:lastRenderedPageBreak/>
+        <w:drawing>
+          <wp:inline distT="0" distB="0" distL="0" distR="0">
+            <wp:extent cx="3211372" cy="1740310"/>
+            <wp:effectExtent l="0" t="0" r="8255" b="0"/>
+            <wp:docPr id="12" name="Picture 12" descr="Resultado de imagen para impulse train"/>
+            <wp:cNvGraphicFramePr>
+              <a:graphicFrameLocks xmlns:a="http://schemas.openxmlformats.org/drawingml/2006/main" noChangeAspect="1"/>
+            </wp:cNvGraphicFramePr>
+            <a:graphic xmlns:a="http://schemas.openxmlformats.org/drawingml/2006/main">
+              <a:graphicData uri="http://schemas.openxmlformats.org/drawingml/2006/picture">
+                <pic:pic xmlns:pic="http://schemas.openxmlformats.org/drawingml/2006/picture">
+                  <pic:nvPicPr>
+                    <pic:cNvPr id="0" name="Picture 6" descr="Resultado de imagen para impulse train"/>
+                    <pic:cNvPicPr>
+                      <a:picLocks noChangeAspect="1" noChangeArrowheads="1"/>
+                    </pic:cNvPicPr>
+                  </pic:nvPicPr>
+                  <pic:blipFill rotWithShape="1">
+                    <a:blip r:embed="rId17">
+                      <a:extLst>
+                        <a:ext uri="{28A0092B-C50C-407E-A947-70E740481C1C}">
+                          <a14:useLocalDpi xmlns:a14="http://schemas.microsoft.com/office/drawing/2010/main" val="0"/>
+                        </a:ext>
+                      </a:extLst>
+                    </a:blip>
+                    <a:srcRect l="19428" t="10551" r="23323" b="23385"/>
+                    <a:stretch/>
+                  </pic:blipFill>
+                  <pic:spPr bwMode="auto">
+                    <a:xfrm>
+                      <a:off x="0" y="0"/>
+                      <a:ext cx="3212847" cy="1741110"/>
+                    </a:xfrm>
+                    <a:prstGeom prst="rect">
+                      <a:avLst/>
+                    </a:prstGeom>
+                    <a:noFill/>
+                    <a:ln>
+                      <a:noFill/>
+                    </a:ln>
+                    <a:extLst>
+                      <a:ext uri="{53640926-AAD7-44D8-BBD7-CCE9431645EC}">
+                        <a14:shadowObscured xmlns:a14="http://schemas.microsoft.com/office/drawing/2010/main"/>
+                      </a:ext>
+                    </a:extLst>
+                  </pic:spPr>
+                </pic:pic>
+              </a:graphicData>
+            </a:graphic>
+          </wp:inline>
+        </w:drawing>
+      </w:r>
+    </w:p>
+    <w:p>
+      <w:pPr>
+        <w:pStyle w:val="Caption"/>
+      </w:pPr>
+      <w:r>
+        <w:t xml:space="preserve">Ilustración </w:t>
+      </w:r>
+      <w:r>
+        <w:rPr>
+          <w:noProof/>
+        </w:rPr>
+        <w:fldChar w:fldCharType="begin"/>
+      </w:r>
+      <w:r>
+        <w:rPr>
+          <w:noProof/>
+        </w:rPr>
+        <w:instrText xml:space="preserve"> SEQ Ilustración \* ARABIC </w:instrText>
+      </w:r>
+      <w:r>
+        <w:rPr>
+          <w:noProof/>
+        </w:rPr>
+        <w:fldChar w:fldCharType="separate"/>
+      </w:r>
+      <w:r>
+        <w:rPr>
+          <w:noProof/>
+        </w:rPr>
+        <w:t>11</w:t>
+      </w:r>
+      <w:r>
+        <w:rPr>
+          <w:noProof/>
+        </w:rPr>
+        <w:fldChar w:fldCharType="end"/>
+      </w:r>
+      <w:r>
+        <w:t>. Tren de impulsos.</w:t>
+      </w:r>
+      <w:r>
+        <w:t xml:space="preserve"> Imagen</w:t>
+      </w:r>
+      <w:r>
+        <w:t xml:space="preserve"> tomad</w:t>
+      </w:r>
+      <w:r>
+        <w:t>a</w:t>
+      </w:r>
+      <w:r>
+        <w:t xml:space="preserve"> de</w:t>
+      </w:r>
+      <w:r>
+        <w:t xml:space="preserve"> </w:t>
+      </w:r>
+      <w:hyperlink r:id="rId18" w:history="1">
+        <w:r>
+          <w:rPr>
+            <w:rStyle w:val="Hyperlink"/>
+          </w:rPr>
+          <w:t>http://www.chegg.com/homework-help/questions-and-answers/find-fourier-transform-periodic-impulse-train-please-plot-response-matlab-q5063838</w:t>
+        </w:r>
+      </w:hyperlink>
+    </w:p>
+    <w:p>
+      <w:r>
+        <w:t xml:space="preserve">El proceso de muestrear una señal continua a un periodo de muestreo T, es equivalente matemáticamente al producto </w:t>
+      </w:r>
+      <m:oMath>
+        <m:sSub>
+          <m:sSubPr>
+            <m:ctrlPr>
+              <w:rPr>
+                <w:rFonts w:ascii="Cambria Math" w:hAnsi="Cambria Math"/>
+                <w:i/>
+              </w:rPr>
+            </m:ctrlPr>
+          </m:sSubPr>
+          <m:e>
+            <m:r>
+              <w:rPr>
+                <w:rFonts w:ascii="Cambria Math" w:hAnsi="Cambria Math"/>
+              </w:rPr>
+              <m:t>x</m:t>
+            </m:r>
+          </m:e>
+          <m:sub>
+            <m:r>
+              <w:rPr>
+                <w:rFonts w:ascii="Cambria Math" w:hAnsi="Cambria Math"/>
+              </w:rPr>
+              <m:t>d</m:t>
+            </m:r>
+          </m:sub>
+        </m:sSub>
+        <m:d>
+          <m:dPr>
+            <m:ctrlPr>
+              <w:rPr>
+                <w:rFonts w:ascii="Cambria Math" w:hAnsi="Cambria Math"/>
+                <w:i/>
+              </w:rPr>
+            </m:ctrlPr>
+          </m:dPr>
+          <m:e>
+            <m:r>
+              <w:rPr>
+                <w:rFonts w:ascii="Cambria Math" w:hAnsi="Cambria Math"/>
+              </w:rPr>
+              <m:t>t</m:t>
+            </m:r>
+          </m:e>
+        </m:d>
+        <m:r>
+          <w:rPr>
+            <w:rFonts w:ascii="Cambria Math" w:hAnsi="Cambria Math"/>
+          </w:rPr>
+          <m:t>=</m:t>
+        </m:r>
+        <m:r>
+          <w:rPr>
+            <w:rFonts w:ascii="Cambria Math" w:eastAsiaTheme="minorEastAsia" w:hAnsi="Cambria Math"/>
+          </w:rPr>
+          <m:t>x</m:t>
+        </m:r>
+        <m:d>
+          <m:dPr>
+            <m:ctrlPr>
+              <w:rPr>
+                <w:rFonts w:ascii="Cambria Math" w:eastAsiaTheme="minorEastAsia" w:hAnsi="Cambria Math"/>
+                <w:i/>
+              </w:rPr>
+            </m:ctrlPr>
+          </m:dPr>
+          <m:e>
+            <m:r>
+              <w:rPr>
+                <w:rFonts w:ascii="Cambria Math" w:eastAsiaTheme="minorEastAsia" w:hAnsi="Cambria Math"/>
+              </w:rPr>
+              <m:t>t</m:t>
+            </m:r>
+          </m:e>
+        </m:d>
+        <m:r>
+          <w:rPr>
+            <w:rFonts w:ascii="Cambria Math" w:eastAsiaTheme="minorEastAsia" w:hAnsi="Cambria Math"/>
+          </w:rPr>
+          <m:t>P(t)</m:t>
+        </m:r>
+      </m:oMath>
+      <w:r>
+        <w:t xml:space="preserve"> donde el subíndice d denota que se trata de una señal discreta. Lo anterior se ilustra en la siguiente figura:</w:t>
+      </w:r>
+    </w:p>
+    <w:p>
+      <w:pPr>
+        <w:keepNext/>
+        <w:jc w:val="center"/>
+      </w:pPr>
+      <w:r>
+        <w:rPr>
+          <w:noProof/>
+        </w:rPr>
+        <w:drawing>
+          <wp:inline distT="0" distB="0" distL="0" distR="0">
+            <wp:extent cx="3979545" cy="3408680"/>
+            <wp:effectExtent l="0" t="0" r="1905" b="1270"/>
+            <wp:docPr id="13" name="Picture 13" descr="Resultado de imagen para signal sampling"/>
+            <wp:cNvGraphicFramePr>
+              <a:graphicFrameLocks xmlns:a="http://schemas.openxmlformats.org/drawingml/2006/main" noChangeAspect="1"/>
+            </wp:cNvGraphicFramePr>
+            <a:graphic xmlns:a="http://schemas.openxmlformats.org/drawingml/2006/main">
+              <a:graphicData uri="http://schemas.openxmlformats.org/drawingml/2006/picture">
+                <pic:pic xmlns:pic="http://schemas.openxmlformats.org/drawingml/2006/picture">
+                  <pic:nvPicPr>
+                    <pic:cNvPr id="0" name="Picture 8" descr="Resultado de imagen para signal sampling"/>
+                    <pic:cNvPicPr>
+                      <a:picLocks noChangeAspect="1" noChangeArrowheads="1"/>
+                    </pic:cNvPicPr>
+                  </pic:nvPicPr>
+                  <pic:blipFill>
+                    <a:blip r:embed="rId19">
+                      <a:extLst>
+                        <a:ext uri="{28A0092B-C50C-407E-A947-70E740481C1C}">
+                          <a14:useLocalDpi xmlns:a14="http://schemas.microsoft.com/office/drawing/2010/main" val="0"/>
+                        </a:ext>
+                      </a:extLst>
+                    </a:blip>
+                    <a:srcRect/>
+                    <a:stretch>
+                      <a:fillRect/>
+                    </a:stretch>
+                  </pic:blipFill>
+                  <pic:spPr bwMode="auto">
+                    <a:xfrm>
+                      <a:off x="0" y="0"/>
+                      <a:ext cx="3979545" cy="3408680"/>
+                    </a:xfrm>
+                    <a:prstGeom prst="rect">
+                      <a:avLst/>
+                    </a:prstGeom>
+                    <a:noFill/>
+                    <a:ln>
+                      <a:noFill/>
+                    </a:ln>
+                  </pic:spPr>
+                </pic:pic>
+              </a:graphicData>
+            </a:graphic>
+          </wp:inline>
+        </w:drawing>
+      </w:r>
+    </w:p>
+    <w:p>
+      <w:pPr>
+        <w:pStyle w:val="Caption"/>
+      </w:pPr>
+      <w:r>
+        <w:t xml:space="preserve">Ilustración </w:t>
+      </w:r>
+      <w:r>
+        <w:rPr>
+          <w:noProof/>
+        </w:rPr>
+        <w:fldChar w:fldCharType="begin"/>
+      </w:r>
+      <w:r>
+        <w:rPr>
+          <w:noProof/>
+        </w:rPr>
+        <w:instrText xml:space="preserve"> SEQ Ilustración \* ARABIC </w:instrText>
+      </w:r>
+      <w:r>
+        <w:rPr>
+          <w:noProof/>
+        </w:rPr>
+        <w:fldChar w:fldCharType="separate"/>
+      </w:r>
+      <w:r>
+        <w:rPr>
+          <w:noProof/>
+        </w:rPr>
+        <w:t>12</w:t>
+      </w:r>
+      <w:r>
+        <w:rPr>
+          <w:noProof/>
+        </w:rPr>
+        <w:fldChar w:fldCharType="end"/>
+      </w:r>
+      <w:r>
+        <w:t xml:space="preserve">. Muestreo de una señal continua. Imagen tomada de </w:t>
+      </w:r>
+      <w:r>
+        <w:t>http://fourier.eng.hmc.edu/e101/lectures/Sampling_theorem/node1.html</w:t>
+      </w:r>
+    </w:p>
+    <w:p>
+      <w:r>
+        <w:t xml:space="preserve">Recordando que el producto en el dominio del tiempo corresponde a una convolución en el dominio de la frecuencia, se puede </w:t>
+      </w:r>
+      <w:r>
+        <w:t>hallar el espectro de P(t)</w:t>
+      </w:r>
+      <w:r>
+        <w:t xml:space="preserve"> con la ecuación que se muestra a continuación.</w:t>
+      </w:r>
+    </w:p>
+    <w:p>
+      <w:pPr>
+        <w:rPr>
+          <w:rFonts w:eastAsiaTheme="minorEastAsia"/>
+        </w:rPr>
+      </w:pPr>
+      <m:oMathPara>
+        <m:oMath>
+          <m:r>
+            <w:rPr>
+              <w:rFonts w:ascii="Cambria Math" w:hAnsi="Cambria Math"/>
+            </w:rPr>
+            <w:lastRenderedPageBreak/>
+            <m:t>x</m:t>
+          </m:r>
+          <m:d>
+            <m:dPr>
+              <m:ctrlPr>
+                <w:rPr>
+                  <w:rFonts w:ascii="Cambria Math" w:hAnsi="Cambria Math"/>
+                  <w:i/>
+                </w:rPr>
+              </m:ctrlPr>
+            </m:dPr>
+            <m:e>
+              <m:r>
+                <w:rPr>
+                  <w:rFonts w:ascii="Cambria Math" w:hAnsi="Cambria Math"/>
+                </w:rPr>
+                <m:t>t</m:t>
+              </m:r>
+            </m:e>
+          </m:d>
+          <m:r>
+            <w:rPr>
+              <w:rFonts w:ascii="Cambria Math" w:hAnsi="Cambria Math"/>
+            </w:rPr>
+            <m:t>P</m:t>
+          </m:r>
+          <m:d>
+            <m:dPr>
+              <m:ctrlPr>
+                <w:rPr>
+                  <w:rFonts w:ascii="Cambria Math" w:hAnsi="Cambria Math"/>
+                  <w:i/>
+                </w:rPr>
+              </m:ctrlPr>
+            </m:dPr>
+            <m:e>
+              <m:r>
+                <w:rPr>
+                  <w:rFonts w:ascii="Cambria Math" w:hAnsi="Cambria Math"/>
+                </w:rPr>
+                <m:t>t</m:t>
+              </m:r>
+            </m:e>
+          </m:d>
+          <m:r>
+            <w:rPr>
+              <w:rFonts w:ascii="Cambria Math" w:hAnsi="Cambria Math"/>
+            </w:rPr>
+            <m:t xml:space="preserve"> </m:t>
+          </m:r>
+          <m:box>
+            <m:boxPr>
+              <m:opEmu m:val="1"/>
+              <m:ctrlPr>
+                <w:rPr>
+                  <w:rFonts w:ascii="Cambria Math" w:hAnsi="Cambria Math"/>
+                  <w:i/>
+                </w:rPr>
+              </m:ctrlPr>
+            </m:boxPr>
+            <m:e>
+              <m:groupChr>
+                <m:groupChrPr>
+                  <m:chr m:val="⇔"/>
+                  <m:vertJc m:val="bot"/>
+                  <m:ctrlPr>
+                    <w:rPr>
+                      <w:rFonts w:ascii="Cambria Math" w:hAnsi="Cambria Math"/>
+                      <w:i/>
+                    </w:rPr>
+                  </m:ctrlPr>
+                </m:groupChrPr>
+                <m:e>
+                  <m:r>
+                    <w:rPr>
+                      <w:rFonts w:ascii="Cambria Math" w:hAnsi="Cambria Math"/>
+                    </w:rPr>
+                    <m:t>FT</m:t>
+                  </m:r>
+                </m:e>
+              </m:groupChr>
+            </m:e>
+          </m:box>
+          <m:r>
+            <w:rPr>
+              <w:rFonts w:ascii="Cambria Math" w:hAnsi="Cambria Math"/>
+            </w:rPr>
+            <m:t xml:space="preserve"> X</m:t>
+          </m:r>
+          <m:d>
+            <m:dPr>
+              <m:ctrlPr>
+                <w:rPr>
+                  <w:rFonts w:ascii="Cambria Math" w:hAnsi="Cambria Math"/>
+                  <w:i/>
+                </w:rPr>
+              </m:ctrlPr>
+            </m:dPr>
+            <m:e>
+              <m:r>
+                <w:rPr>
+                  <w:rFonts w:ascii="Cambria Math" w:hAnsi="Cambria Math"/>
+                </w:rPr>
+                <m:t>ω</m:t>
+              </m:r>
+            </m:e>
+          </m:d>
+          <m:r>
+            <w:rPr>
+              <w:rFonts w:ascii="Cambria Math" w:hAnsi="Cambria Math"/>
+            </w:rPr>
+            <m:t>*P</m:t>
+          </m:r>
+          <m:d>
+            <m:dPr>
+              <m:ctrlPr>
+                <w:rPr>
+                  <w:rFonts w:ascii="Cambria Math" w:hAnsi="Cambria Math"/>
+                  <w:i/>
+                </w:rPr>
+              </m:ctrlPr>
+            </m:dPr>
+            <m:e>
+              <m:r>
+                <w:rPr>
+                  <w:rFonts w:ascii="Cambria Math" w:hAnsi="Cambria Math"/>
+                </w:rPr>
+                <m:t>ω</m:t>
+              </m:r>
+            </m:e>
+          </m:d>
+          <m:r>
+            <w:rPr>
+              <w:rFonts w:ascii="Cambria Math" w:hAnsi="Cambria Math"/>
+            </w:rPr>
+            <m:t xml:space="preserve"> </m:t>
+          </m:r>
+          <m:f>
+            <m:fPr>
+              <m:ctrlPr>
+                <w:rPr>
+                  <w:rFonts w:ascii="Cambria Math" w:hAnsi="Cambria Math"/>
+                  <w:i/>
+                </w:rPr>
+              </m:ctrlPr>
+            </m:fPr>
+            <m:num>
+              <m:r>
+                <w:rPr>
+                  <w:rFonts w:ascii="Cambria Math" w:hAnsi="Cambria Math"/>
+                </w:rPr>
+                <m:t>1</m:t>
+              </m:r>
+            </m:num>
+            <m:den>
+              <m:r>
+                <w:rPr>
+                  <w:rFonts w:ascii="Cambria Math" w:hAnsi="Cambria Math"/>
+                </w:rPr>
+                <m:t>2π</m:t>
+              </m:r>
+            </m:den>
+          </m:f>
+        </m:oMath>
+      </m:oMathPara>
+    </w:p>
+    <w:p>
+      <w:pPr>
+        <w:keepNext/>
+        <w:rPr>
+          <w:noProof/>
+        </w:rPr>
+      </w:pPr>
+      <w:r>
+        <w:t>Si el espectro de x(t) es conocido entonces con el espectro del tren de (impulsos para hacer el muestreo) se puede hallar el contenido espectral de la señal muestreada.</w:t>
+      </w:r>
+      <w:r>
+        <w:t xml:space="preserve"> Ya que el tren de pulsos es una señal periódica, cuya frecuencia fundamental es </w:t>
+      </w:r>
+      <w:r>
+        <w:rPr>
+          <w:rFonts w:cs="Arial"/>
+        </w:rPr>
+        <w:t>Ω</w:t>
+      </w:r>
+      <w:r>
+        <w:t xml:space="preserve"> = 2</w:t>
+      </w:r>
+      <w:r>
+        <w:rPr>
+          <w:rFonts w:cs="Arial"/>
+        </w:rPr>
+        <w:t>π/T, se puede representar en forma de una serie de Fourier.</w:t>
+      </w:r>
+      <w:r>
+        <w:rPr>
+          <w:rStyle w:val="FootnoteReference"/>
+          <w:noProof/>
+        </w:rPr>
+        <w:t xml:space="preserve"> </w:t>
+      </w:r>
+      <w:r>
+        <w:rPr>
+          <w:rStyle w:val="FootnoteReference"/>
+          <w:noProof/>
+        </w:rPr>
+        <w:footnoteReference w:id="9"/>
+      </w:r>
+      <w:r>
+        <w:rPr>
+          <w:rStyle w:val="FootnoteReference"/>
+          <w:noProof/>
+        </w:rPr>
+        <w:footnoteReference w:id="10"/>
+      </w:r>
+    </w:p>
+    <w:p/>
+    <w:p>
+      <w:pPr>
+        <w:rPr>
+          <w:rFonts w:eastAsiaTheme="minorEastAsia"/>
+          <w:noProof/>
+        </w:rPr>
+      </w:pPr>
+      <m:oMathPara>
+        <m:oMath>
+          <m:r>
+            <w:rPr>
+              <w:rFonts w:ascii="Cambria Math" w:hAnsi="Cambria Math"/>
+            </w:rPr>
+            <m:t>P</m:t>
+          </m:r>
+          <m:d>
+            <m:dPr>
+              <m:ctrlPr>
+                <w:rPr>
+                  <w:rFonts w:ascii="Cambria Math" w:hAnsi="Cambria Math"/>
+                  <w:i/>
+                </w:rPr>
+              </m:ctrlPr>
+            </m:dPr>
+            <m:e>
+              <m:r>
+                <w:rPr>
+                  <w:rFonts w:ascii="Cambria Math" w:hAnsi="Cambria Math"/>
+                </w:rPr>
+                <m:t>t</m:t>
+              </m:r>
+            </m:e>
+          </m:d>
+          <m:r>
+            <w:rPr>
+              <w:rFonts w:ascii="Cambria Math" w:hAnsi="Cambria Math"/>
+            </w:rPr>
+            <m:t xml:space="preserve">= </m:t>
+          </m:r>
+          <m:nary>
+            <m:naryPr>
+              <m:chr m:val="∑"/>
+              <m:limLoc m:val="undOvr"/>
+              <m:supHide m:val="1"/>
+              <m:ctrlPr>
+                <w:rPr>
+                  <w:rFonts w:ascii="Cambria Math" w:hAnsi="Cambria Math"/>
+                  <w:i/>
+                </w:rPr>
+              </m:ctrlPr>
+            </m:naryPr>
+            <m:sub>
+              <m:r>
+                <w:rPr>
+                  <w:rFonts w:ascii="Cambria Math" w:hAnsi="Cambria Math"/>
+                </w:rPr>
+                <m:t>kϵ</m:t>
+              </m:r>
+              <m:r>
+                <m:rPr>
+                  <m:scr m:val="double-struck"/>
+                </m:rPr>
+                <w:rPr>
+                  <w:rFonts w:ascii="Cambria Math" w:hAnsi="Cambria Math"/>
+                </w:rPr>
+                <m:t xml:space="preserve">Z </m:t>
+              </m:r>
+            </m:sub>
+            <m:sup/>
+            <m:e>
+              <m:sSub>
+                <m:sSubPr>
+                  <m:ctrlPr>
+                    <w:rPr>
+                      <w:rFonts w:ascii="Cambria Math" w:hAnsi="Cambria Math"/>
+                      <w:i/>
+                    </w:rPr>
+                  </m:ctrlPr>
+                </m:sSubPr>
+                <m:e>
+                  <m:r>
+                    <w:rPr>
+                      <w:rFonts w:ascii="Cambria Math" w:hAnsi="Cambria Math"/>
+                    </w:rPr>
+                    <m:t>C</m:t>
+                  </m:r>
+                </m:e>
+                <m:sub>
+                  <m:r>
+                    <w:rPr>
+                      <w:rFonts w:ascii="Cambria Math" w:hAnsi="Cambria Math"/>
+                    </w:rPr>
+                    <m:t>k</m:t>
+                  </m:r>
+                </m:sub>
+              </m:sSub>
+            </m:e>
+          </m:nary>
+          <m:r>
+            <w:rPr>
+              <w:rFonts w:ascii="Cambria Math" w:hAnsi="Cambria Math"/>
+            </w:rPr>
+            <m:t xml:space="preserve"> </m:t>
+          </m:r>
+          <m:sSup>
+            <m:sSupPr>
+              <m:ctrlPr>
+                <w:rPr>
+                  <w:rFonts w:ascii="Cambria Math" w:hAnsi="Cambria Math"/>
+                  <w:i/>
+                </w:rPr>
+              </m:ctrlPr>
+            </m:sSupPr>
+            <m:e>
+              <m:r>
+                <w:rPr>
+                  <w:rFonts w:ascii="Cambria Math" w:hAnsi="Cambria Math"/>
+                </w:rPr>
+                <m:t>e</m:t>
+              </m:r>
+            </m:e>
+            <m:sup>
+              <m:r>
+                <w:rPr>
+                  <w:rFonts w:ascii="Cambria Math" w:hAnsi="Cambria Math"/>
+                </w:rPr>
+                <m:t>iΩkt</m:t>
+              </m:r>
+            </m:sup>
+          </m:sSup>
+        </m:oMath>
+      </m:oMathPara>
+    </w:p>
+    <w:p>
+      <w:pPr>
+        <w:rPr>
+          <w:noProof/>
+        </w:rPr>
+      </w:pPr>
+      <w:r>
+        <w:rPr>
+          <w:noProof/>
+        </w:rPr>
+        <w:t>Los coeficientes de la serie estan dados por la siguiente integracion:</w:t>
+      </w:r>
+    </w:p>
+    <w:p>
+      <w:pPr>
+        <w:rPr>
+          <w:noProof/>
+        </w:rPr>
+      </w:pPr>
+    </w:p>
+    <w:p>
+      <w:pPr>
+        <w:keepNext/>
+        <w:rPr>
+          <w:noProof/>
+        </w:rPr>
+      </w:pPr>
+      <m:oMathPara>
+        <m:oMath>
+          <m:sSub>
+            <m:sSubPr>
+              <m:ctrlPr>
+                <w:rPr>
+                  <w:rFonts w:ascii="Cambria Math" w:hAnsi="Cambria Math"/>
+                  <w:i/>
+                  <w:noProof/>
+                </w:rPr>
+              </m:ctrlPr>
+            </m:sSubPr>
+            <m:e>
+              <m:r>
+                <w:rPr>
+                  <w:rFonts w:ascii="Cambria Math" w:hAnsi="Cambria Math"/>
+                  <w:noProof/>
+                </w:rPr>
+                <m:t>C</m:t>
+              </m:r>
+            </m:e>
+            <m:sub>
+              <m:r>
+                <w:rPr>
+                  <w:rFonts w:ascii="Cambria Math" w:hAnsi="Cambria Math"/>
+                  <w:noProof/>
+                </w:rPr>
+                <m:t>k</m:t>
+              </m:r>
+            </m:sub>
+          </m:sSub>
+          <m:r>
+            <w:rPr>
+              <w:rFonts w:ascii="Cambria Math" w:hAnsi="Cambria Math"/>
+              <w:noProof/>
+            </w:rPr>
+            <m:t>=</m:t>
+          </m:r>
+          <m:f>
+            <m:fPr>
+              <m:ctrlPr>
+                <w:rPr>
+                  <w:rFonts w:ascii="Cambria Math" w:hAnsi="Cambria Math"/>
+                  <w:i/>
+                  <w:noProof/>
+                </w:rPr>
+              </m:ctrlPr>
+            </m:fPr>
+            <m:num>
+              <m:r>
+                <w:rPr>
+                  <w:rFonts w:ascii="Cambria Math" w:hAnsi="Cambria Math"/>
+                  <w:noProof/>
+                </w:rPr>
+                <m:t>1</m:t>
+              </m:r>
+            </m:num>
+            <m:den>
+              <m:r>
+                <w:rPr>
+                  <w:rFonts w:ascii="Cambria Math" w:hAnsi="Cambria Math"/>
+                  <w:noProof/>
+                </w:rPr>
+                <m:t>T</m:t>
+              </m:r>
+            </m:den>
+          </m:f>
+          <m:nary>
+            <m:naryPr>
+              <m:limLoc m:val="subSup"/>
+              <m:ctrlPr>
+                <w:rPr>
+                  <w:rFonts w:ascii="Cambria Math" w:hAnsi="Cambria Math"/>
+                  <w:i/>
+                  <w:noProof/>
+                </w:rPr>
+              </m:ctrlPr>
+            </m:naryPr>
+            <m:sub>
+              <m:r>
+                <w:rPr>
+                  <w:rFonts w:ascii="Cambria Math" w:hAnsi="Cambria Math"/>
+                  <w:noProof/>
+                </w:rPr>
+                <m:t>-T/2</m:t>
+              </m:r>
+            </m:sub>
+            <m:sup>
+              <m:r>
+                <w:rPr>
+                  <w:rFonts w:ascii="Cambria Math" w:hAnsi="Cambria Math"/>
+                  <w:noProof/>
+                </w:rPr>
+                <m:t>T/2</m:t>
+              </m:r>
+            </m:sup>
+            <m:e>
+              <m:nary>
+                <m:naryPr>
+                  <m:chr m:val="∑"/>
+                  <m:limLoc m:val="undOvr"/>
+                  <m:supHide m:val="1"/>
+                  <m:ctrlPr>
+                    <w:rPr>
+                      <w:rFonts w:ascii="Cambria Math" w:hAnsi="Cambria Math"/>
+                      <w:i/>
+                      <w:noProof/>
+                    </w:rPr>
+                  </m:ctrlPr>
+                </m:naryPr>
+                <m:sub>
+                  <m:r>
+                    <w:rPr>
+                      <w:rFonts w:ascii="Cambria Math" w:hAnsi="Cambria Math"/>
+                    </w:rPr>
+                    <m:t>nϵ</m:t>
+                  </m:r>
+                  <m:r>
+                    <m:rPr>
+                      <m:scr m:val="double-struck"/>
+                    </m:rPr>
+                    <w:rPr>
+                      <w:rFonts w:ascii="Cambria Math" w:hAnsi="Cambria Math"/>
+                    </w:rPr>
+                    <m:t>Z</m:t>
+                  </m:r>
+                </m:sub>
+                <m:sup/>
+                <m:e>
+                  <m:r>
+                    <w:rPr>
+                      <w:rFonts w:ascii="Cambria Math" w:hAnsi="Cambria Math"/>
+                      <w:noProof/>
+                    </w:rPr>
+                    <m:t>δ(t-nT)</m:t>
+                  </m:r>
+                </m:e>
+              </m:nary>
+              <m:r>
+                <w:rPr>
+                  <w:rFonts w:ascii="Cambria Math" w:hAnsi="Cambria Math"/>
+                  <w:noProof/>
+                </w:rPr>
+                <m:t xml:space="preserve"> </m:t>
+              </m:r>
+              <m:sSup>
+                <m:sSupPr>
+                  <m:ctrlPr>
+                    <w:rPr>
+                      <w:rFonts w:ascii="Cambria Math" w:hAnsi="Cambria Math"/>
+                      <w:i/>
+                      <w:noProof/>
+                    </w:rPr>
+                  </m:ctrlPr>
+                </m:sSupPr>
+                <m:e>
+                  <m:r>
+                    <w:rPr>
+                      <w:rFonts w:ascii="Cambria Math" w:hAnsi="Cambria Math"/>
+                      <w:noProof/>
+                    </w:rPr>
+                    <m:t>e</m:t>
+                  </m:r>
+                </m:e>
+                <m:sup>
+                  <m:r>
+                    <w:rPr>
+                      <w:rFonts w:ascii="Cambria Math" w:hAnsi="Cambria Math"/>
+                      <w:noProof/>
+                    </w:rPr>
+                    <m:t>-iΩkt</m:t>
+                  </m:r>
+                </m:sup>
+              </m:sSup>
+              <m:r>
+                <w:rPr>
+                  <w:rFonts w:ascii="Cambria Math" w:hAnsi="Cambria Math"/>
+                  <w:noProof/>
+                </w:rPr>
+                <m:t>dt</m:t>
+              </m:r>
+            </m:e>
+          </m:nary>
+        </m:oMath>
+      </m:oMathPara>
+    </w:p>
+    <w:p>
+      <w:pPr>
+        <w:keepNext/>
+        <w:rPr>
+          <w:noProof/>
+        </w:rPr>
+      </w:pPr>
+      <w:r>
+        <w:rPr>
+          <w:noProof/>
+        </w:rPr>
+        <w:t>Entre el dominio de integracion todos los impulsos unitarios de la sumatoria son cero excepto para n=0</w:t>
+      </w:r>
+    </w:p>
+    <w:p>
+      <w:pPr>
+        <w:keepNext/>
+        <w:rPr>
+          <w:noProof/>
+        </w:rPr>
+      </w:pPr>
+      <m:oMathPara>
+        <m:oMath>
+          <m:sSub>
+            <m:sSubPr>
+              <m:ctrlPr>
+                <w:rPr>
+                  <w:rFonts w:ascii="Cambria Math" w:hAnsi="Cambria Math"/>
+                  <w:i/>
+                  <w:noProof/>
+                </w:rPr>
+              </m:ctrlPr>
+            </m:sSubPr>
+            <m:e>
+              <m:r>
+                <w:rPr>
+                  <w:rFonts w:ascii="Cambria Math" w:hAnsi="Cambria Math"/>
+                  <w:noProof/>
+                </w:rPr>
+                <m:t>C</m:t>
+              </m:r>
+            </m:e>
+            <m:sub>
+              <m:r>
+                <w:rPr>
+                  <w:rFonts w:ascii="Cambria Math" w:hAnsi="Cambria Math"/>
+                  <w:noProof/>
+                </w:rPr>
+                <m:t>k</m:t>
+              </m:r>
+            </m:sub>
+          </m:sSub>
+          <m:r>
+            <w:rPr>
+              <w:rFonts w:ascii="Cambria Math" w:hAnsi="Cambria Math"/>
+              <w:noProof/>
+            </w:rPr>
+            <m:t>=</m:t>
+          </m:r>
+          <m:f>
+            <m:fPr>
+              <m:ctrlPr>
+                <w:rPr>
+                  <w:rFonts w:ascii="Cambria Math" w:hAnsi="Cambria Math"/>
+                  <w:i/>
+                  <w:noProof/>
+                </w:rPr>
+              </m:ctrlPr>
+            </m:fPr>
+            <m:num>
+              <m:r>
+                <w:rPr>
+                  <w:rFonts w:ascii="Cambria Math" w:hAnsi="Cambria Math"/>
+                  <w:noProof/>
+                </w:rPr>
+                <m:t>1</m:t>
+              </m:r>
+            </m:num>
+            <m:den>
+              <m:r>
+                <w:rPr>
+                  <w:rFonts w:ascii="Cambria Math" w:hAnsi="Cambria Math"/>
+                  <w:noProof/>
+                </w:rPr>
+                <m:t>T</m:t>
+              </m:r>
+            </m:den>
+          </m:f>
+          <m:nary>
+            <m:naryPr>
+              <m:limLoc m:val="subSup"/>
+              <m:ctrlPr>
+                <w:rPr>
+                  <w:rFonts w:ascii="Cambria Math" w:hAnsi="Cambria Math"/>
+                  <w:i/>
+                  <w:noProof/>
+                </w:rPr>
+              </m:ctrlPr>
+            </m:naryPr>
+            <m:sub>
+              <m:r>
+                <w:rPr>
+                  <w:rFonts w:ascii="Cambria Math" w:hAnsi="Cambria Math"/>
+                  <w:noProof/>
+                </w:rPr>
+                <m:t>-T/2</m:t>
+              </m:r>
+            </m:sub>
+            <m:sup>
+              <m:r>
+                <w:rPr>
+                  <w:rFonts w:ascii="Cambria Math" w:hAnsi="Cambria Math"/>
+                  <w:noProof/>
+                </w:rPr>
+                <m:t>T/2</m:t>
+              </m:r>
+            </m:sup>
+            <m:e>
+              <m:r>
+                <w:rPr>
+                  <w:rFonts w:ascii="Cambria Math" w:hAnsi="Cambria Math"/>
+                  <w:noProof/>
+                </w:rPr>
+                <m:t xml:space="preserve">δ(t) </m:t>
+              </m:r>
+              <m:sSup>
+                <m:sSupPr>
+                  <m:ctrlPr>
+                    <w:rPr>
+                      <w:rFonts w:ascii="Cambria Math" w:hAnsi="Cambria Math"/>
+                      <w:i/>
+                      <w:noProof/>
+                    </w:rPr>
+                  </m:ctrlPr>
+                </m:sSupPr>
+                <m:e>
+                  <m:r>
+                    <w:rPr>
+                      <w:rFonts w:ascii="Cambria Math" w:hAnsi="Cambria Math"/>
+                      <w:noProof/>
+                    </w:rPr>
+                    <m:t>e</m:t>
+                  </m:r>
+                </m:e>
+                <m:sup>
+                  <m:r>
+                    <w:rPr>
+                      <w:rFonts w:ascii="Cambria Math" w:hAnsi="Cambria Math"/>
+                      <w:noProof/>
+                    </w:rPr>
+                    <m:t>-iΩkt</m:t>
+                  </m:r>
+                </m:sup>
+              </m:sSup>
+              <m:r>
+                <w:rPr>
+                  <w:rFonts w:ascii="Cambria Math" w:hAnsi="Cambria Math"/>
+                  <w:noProof/>
+                </w:rPr>
+                <m:t>dt</m:t>
+              </m:r>
+            </m:e>
+          </m:nary>
+          <m:r>
+            <w:rPr>
+              <w:rFonts w:ascii="Cambria Math" w:eastAsiaTheme="minorEastAsia" w:hAnsi="Cambria Math"/>
+              <w:noProof/>
+            </w:rPr>
+            <m:t xml:space="preserve">= </m:t>
+          </m:r>
+          <m:f>
+            <m:fPr>
+              <m:ctrlPr>
+                <w:rPr>
+                  <w:rFonts w:ascii="Cambria Math" w:eastAsiaTheme="minorEastAsia" w:hAnsi="Cambria Math"/>
+                  <w:i/>
+                  <w:noProof/>
+                </w:rPr>
+              </m:ctrlPr>
+            </m:fPr>
+            <m:num>
+              <m:r>
+                <w:rPr>
+                  <w:rFonts w:ascii="Cambria Math" w:eastAsiaTheme="minorEastAsia" w:hAnsi="Cambria Math"/>
+                  <w:noProof/>
+                </w:rPr>
+                <m:t>1</m:t>
+              </m:r>
+            </m:num>
+            <m:den>
+              <m:r>
+                <w:rPr>
+                  <w:rFonts w:ascii="Cambria Math" w:eastAsiaTheme="minorEastAsia" w:hAnsi="Cambria Math"/>
+                  <w:noProof/>
+                </w:rPr>
+                <m:t>T</m:t>
+              </m:r>
+            </m:den>
+          </m:f>
+        </m:oMath>
+      </m:oMathPara>
+    </w:p>
+    <w:p>
+      <w:pPr>
+        <w:keepNext/>
+        <w:rPr>
+          <w:noProof/>
+        </w:rPr>
+      </w:pPr>
+      <w:r>
+        <w:rPr>
+          <w:noProof/>
+        </w:rPr>
+        <w:t>Por tanto la serie de fouerier para el tren de impulsos es:</w:t>
+      </w:r>
+    </w:p>
+    <w:p>
+      <w:pPr>
+        <w:keepNext/>
+        <w:rPr>
+          <w:noProof/>
+        </w:rPr>
+      </w:pPr>
+      <m:oMathPara>
+        <m:oMath>
+          <m:r>
+            <w:rPr>
+              <w:rFonts w:ascii="Cambria Math" w:hAnsi="Cambria Math"/>
+              <w:noProof/>
+            </w:rPr>
+            <m:t>P</m:t>
+          </m:r>
+          <m:d>
+            <m:dPr>
+              <m:ctrlPr>
+                <w:rPr>
+                  <w:rFonts w:ascii="Cambria Math" w:hAnsi="Cambria Math"/>
+                  <w:i/>
+                  <w:noProof/>
+                </w:rPr>
+              </m:ctrlPr>
+            </m:dPr>
+            <m:e>
+              <m:r>
+                <w:rPr>
+                  <w:rFonts w:ascii="Cambria Math" w:hAnsi="Cambria Math"/>
+                  <w:noProof/>
+                </w:rPr>
+                <m:t>t</m:t>
+              </m:r>
+            </m:e>
+          </m:d>
+          <m:r>
+            <w:rPr>
+              <w:rFonts w:ascii="Cambria Math" w:hAnsi="Cambria Math"/>
+              <w:noProof/>
+            </w:rPr>
+            <m:t xml:space="preserve">= </m:t>
+          </m:r>
+          <m:nary>
+            <m:naryPr>
+              <m:chr m:val="∑"/>
+              <m:limLoc m:val="undOvr"/>
+              <m:supHide m:val="1"/>
+              <m:ctrlPr>
+                <w:rPr>
+                  <w:rFonts w:ascii="Cambria Math" w:hAnsi="Cambria Math"/>
+                  <w:i/>
+                  <w:noProof/>
+                </w:rPr>
+              </m:ctrlPr>
+            </m:naryPr>
+            <m:sub>
+              <m:r>
+                <w:rPr>
+                  <w:rFonts w:ascii="Cambria Math" w:hAnsi="Cambria Math"/>
+                </w:rPr>
+                <m:t>kϵ</m:t>
+              </m:r>
+              <m:r>
+                <m:rPr>
+                  <m:scr m:val="double-struck"/>
+                </m:rPr>
+                <w:rPr>
+                  <w:rFonts w:ascii="Cambria Math" w:hAnsi="Cambria Math"/>
+                </w:rPr>
+                <m:t>Z</m:t>
+              </m:r>
+            </m:sub>
+            <m:sup/>
+            <m:e>
+              <m:f>
+                <m:fPr>
+                  <m:ctrlPr>
+                    <w:rPr>
+                      <w:rFonts w:ascii="Cambria Math" w:hAnsi="Cambria Math"/>
+                      <w:i/>
+                      <w:noProof/>
+                    </w:rPr>
+                  </m:ctrlPr>
+                </m:fPr>
+                <m:num>
+                  <m:r>
+                    <w:rPr>
+                      <w:rFonts w:ascii="Cambria Math" w:hAnsi="Cambria Math"/>
+                      <w:noProof/>
+                    </w:rPr>
+                    <m:t>1</m:t>
+                  </m:r>
+                </m:num>
+                <m:den>
+                  <m:r>
+                    <w:rPr>
+                      <w:rFonts w:ascii="Cambria Math" w:hAnsi="Cambria Math"/>
+                      <w:noProof/>
+                    </w:rPr>
+                    <m:t>T</m:t>
+                  </m:r>
+                </m:den>
+              </m:f>
+              <m:r>
+                <w:rPr>
+                  <w:rFonts w:ascii="Cambria Math" w:hAnsi="Cambria Math"/>
+                  <w:noProof/>
+                </w:rPr>
+                <m:t xml:space="preserve"> </m:t>
+              </m:r>
+              <m:sSup>
+                <m:sSupPr>
+                  <m:ctrlPr>
+                    <w:rPr>
+                      <w:rFonts w:ascii="Cambria Math" w:hAnsi="Cambria Math"/>
+                      <w:i/>
+                      <w:noProof/>
+                    </w:rPr>
+                  </m:ctrlPr>
+                </m:sSupPr>
+                <m:e>
+                  <m:r>
+                    <w:rPr>
+                      <w:rFonts w:ascii="Cambria Math" w:hAnsi="Cambria Math"/>
+                      <w:noProof/>
+                    </w:rPr>
+                    <m:t>e</m:t>
+                  </m:r>
+                </m:e>
+                <m:sup>
+                  <m:r>
+                    <w:rPr>
+                      <w:rFonts w:ascii="Cambria Math" w:hAnsi="Cambria Math"/>
+                      <w:noProof/>
+                    </w:rPr>
+                    <m:t>iΩkt</m:t>
+                  </m:r>
+                </m:sup>
+              </m:sSup>
+            </m:e>
+          </m:nary>
+        </m:oMath>
+      </m:oMathPara>
+    </w:p>
+    <w:p>
+      <w:pPr>
+        <w:keepNext/>
+        <w:rPr>
+          <w:noProof/>
+        </w:rPr>
+      </w:pPr>
+      <w:r>
+        <w:rPr>
+          <w:noProof/>
+        </w:rPr>
+        <w:t xml:space="preserve">Recordando que la transformada de fourier de una exponencial compleja es un impulso desplazado, el espectro de P(t) es tambien un tren de impulsos separados </w:t>
+      </w:r>
+      <w:r>
+        <w:rPr>
+          <w:noProof/>
+        </w:rPr>
+        <w:lastRenderedPageBreak/>
+        <w:t xml:space="preserve">a una misma distancia </w:t>
+      </w:r>
+      <w:r>
+        <w:rPr>
+          <w:rFonts w:cs="Arial"/>
+          <w:noProof/>
+        </w:rPr>
+        <w:t>Ω, que corresponde a la frecuencia de muestreo o la frecuencia del tren de impulsos en el tiempo</w:t>
+      </w:r>
+      <w:r>
+        <w:rPr>
+          <w:noProof/>
+        </w:rPr>
+        <w:t>.</w:t>
+      </w:r>
+    </w:p>
+    <w:p>
+      <w:pPr>
+        <w:keepNext/>
+        <w:rPr>
+          <w:noProof/>
+        </w:rPr>
+      </w:pPr>
+    </w:p>
+    <w:p>
+      <w:pPr>
+        <w:keepNext/>
+        <w:rPr>
+          <w:rFonts w:eastAsiaTheme="minorEastAsia"/>
+          <w:noProof/>
+        </w:rPr>
+      </w:pPr>
+      <m:oMathPara>
+        <m:oMath>
+          <m:r>
+            <w:rPr>
+              <w:rFonts w:ascii="Cambria Math" w:hAnsi="Cambria Math"/>
+            </w:rPr>
+            <m:t>P</m:t>
+          </m:r>
+          <m:d>
+            <m:dPr>
+              <m:ctrlPr>
+                <w:rPr>
+                  <w:rFonts w:ascii="Cambria Math" w:hAnsi="Cambria Math"/>
+                  <w:i/>
+                </w:rPr>
+              </m:ctrlPr>
+            </m:dPr>
+            <m:e>
+              <m:r>
+                <w:rPr>
+                  <w:rFonts w:ascii="Cambria Math" w:hAnsi="Cambria Math"/>
+                </w:rPr>
+                <m:t>t</m:t>
+              </m:r>
+            </m:e>
+          </m:d>
+          <m:r>
+            <w:rPr>
+              <w:rFonts w:ascii="Cambria Math" w:hAnsi="Cambria Math"/>
+            </w:rPr>
+            <m:t xml:space="preserve"> </m:t>
+          </m:r>
+          <m:box>
+            <m:boxPr>
+              <m:opEmu m:val="1"/>
+              <m:ctrlPr>
+                <w:rPr>
+                  <w:rFonts w:ascii="Cambria Math" w:hAnsi="Cambria Math"/>
+                  <w:i/>
+                </w:rPr>
+              </m:ctrlPr>
+            </m:boxPr>
+            <m:e>
+              <m:groupChr>
+                <m:groupChrPr>
+                  <m:chr m:val="↔"/>
+                  <m:vertJc m:val="bot"/>
+                  <m:ctrlPr>
+                    <w:rPr>
+                      <w:rFonts w:ascii="Cambria Math" w:hAnsi="Cambria Math"/>
+                      <w:i/>
+                    </w:rPr>
+                  </m:ctrlPr>
+                </m:groupChrPr>
+                <m:e>
+                  <m:r>
+                    <w:rPr>
+                      <w:rFonts w:ascii="Cambria Math" w:hAnsi="Cambria Math"/>
+                    </w:rPr>
+                    <m:t>FT</m:t>
+                  </m:r>
+                </m:e>
+              </m:groupChr>
+            </m:e>
+          </m:box>
+          <m:r>
+            <w:rPr>
+              <w:rFonts w:ascii="Cambria Math" w:hAnsi="Cambria Math"/>
+            </w:rPr>
+            <m:t xml:space="preserve"> P</m:t>
+          </m:r>
+          <m:d>
+            <m:dPr>
+              <m:ctrlPr>
+                <w:rPr>
+                  <w:rFonts w:ascii="Cambria Math" w:hAnsi="Cambria Math"/>
+                  <w:i/>
+                </w:rPr>
+              </m:ctrlPr>
+            </m:dPr>
+            <m:e>
+              <m:r>
+                <w:rPr>
+                  <w:rFonts w:ascii="Cambria Math" w:hAnsi="Cambria Math"/>
+                </w:rPr>
+                <m:t>ω</m:t>
+              </m:r>
+            </m:e>
+          </m:d>
+          <m:r>
+            <w:rPr>
+              <w:rFonts w:ascii="Cambria Math" w:hAnsi="Cambria Math"/>
+              <w:noProof/>
+            </w:rPr>
+            <m:t>= Ω</m:t>
+          </m:r>
+          <m:nary>
+            <m:naryPr>
+              <m:chr m:val="∑"/>
+              <m:limLoc m:val="undOvr"/>
+              <m:supHide m:val="1"/>
+              <m:ctrlPr>
+                <w:rPr>
+                  <w:rFonts w:ascii="Cambria Math" w:hAnsi="Cambria Math"/>
+                  <w:i/>
+                  <w:noProof/>
+                </w:rPr>
+              </m:ctrlPr>
+            </m:naryPr>
+            <m:sub>
+              <m:r>
+                <w:rPr>
+                  <w:rFonts w:ascii="Cambria Math" w:hAnsi="Cambria Math"/>
+                </w:rPr>
+                <m:t>kϵ</m:t>
+              </m:r>
+              <m:r>
+                <m:rPr>
+                  <m:scr m:val="double-struck"/>
+                </m:rPr>
+                <w:rPr>
+                  <w:rFonts w:ascii="Cambria Math" w:hAnsi="Cambria Math"/>
+                </w:rPr>
+                <m:t>Z</m:t>
+              </m:r>
+            </m:sub>
+            <m:sup/>
+            <m:e>
+              <m:r>
+                <w:rPr>
+                  <w:rFonts w:ascii="Cambria Math" w:hAnsi="Cambria Math"/>
+                  <w:noProof/>
+                </w:rPr>
+                <m:t xml:space="preserve"> δ(ω-kΩ)</m:t>
+              </m:r>
+            </m:e>
+          </m:nary>
+        </m:oMath>
+      </m:oMathPara>
+    </w:p>
+    <w:p>
+      <w:pPr>
+        <w:keepNext/>
+        <w:rPr>
+          <w:noProof/>
+        </w:rPr>
+      </w:pPr>
+      <w:r>
+        <w:rPr>
+          <w:noProof/>
+        </w:rPr>
+        <w:t>Ya conocido el espetro del tren de pulsos se halla el espectro de la señal muestreada mediante la convolucion de los 2 espectros, el espectro de la señal original y el espectro del tren de impulsos.</w:t>
+      </w:r>
+    </w:p>
+    <w:p>
+      <w:pPr>
+        <w:keepNext/>
+        <w:rPr>
+          <w:noProof/>
+        </w:rPr>
+      </w:pPr>
+      <w:r>
+        <w:rPr>
+          <w:noProof/>
+        </w:rPr>
+        <w:t>En la siguiente ecuacion se muestra lo que en la literatura en ingles llaman “the sifting property” del impulso unitario.</w:t>
+      </w:r>
+    </w:p>
+    <w:p>
+      <w:pPr>
+        <w:keepNext/>
+        <w:jc w:val="center"/>
+        <w:rPr>
+          <w:rFonts w:eastAsiaTheme="minorEastAsia"/>
+          <w:noProof/>
+        </w:rPr>
+      </w:pPr>
+      <m:oMathPara>
+        <m:oMath>
+          <m:r>
+            <w:rPr>
+              <w:rFonts w:ascii="Cambria Math" w:hAnsi="Cambria Math"/>
+            </w:rPr>
+            <m:t xml:space="preserve"> </m:t>
+          </m:r>
+          <m:nary>
+            <m:naryPr>
+              <m:limLoc m:val="subSup"/>
+              <m:ctrlPr>
+                <w:rPr>
+                  <w:rFonts w:ascii="Cambria Math" w:hAnsi="Cambria Math"/>
+                  <w:i/>
+                </w:rPr>
+              </m:ctrlPr>
+            </m:naryPr>
+            <m:sub>
+              <m:r>
+                <w:rPr>
+                  <w:rFonts w:ascii="Cambria Math" w:hAnsi="Cambria Math"/>
+                </w:rPr>
+                <m:t>-∞</m:t>
+              </m:r>
+            </m:sub>
+            <m:sup>
+              <m:r>
+                <w:rPr>
+                  <w:rFonts w:ascii="Cambria Math" w:hAnsi="Cambria Math"/>
+                </w:rPr>
+                <m:t>∞</m:t>
+              </m:r>
+            </m:sup>
+            <m:e>
+              <m:r>
+                <w:rPr>
+                  <w:rFonts w:ascii="Cambria Math" w:hAnsi="Cambria Math"/>
+                </w:rPr>
+                <m:t>f</m:t>
+              </m:r>
+              <m:d>
+                <m:dPr>
+                  <m:ctrlPr>
+                    <w:rPr>
+                      <w:rFonts w:ascii="Cambria Math" w:hAnsi="Cambria Math"/>
+                      <w:i/>
+                    </w:rPr>
+                  </m:ctrlPr>
+                </m:dPr>
+                <m:e>
+                  <m:r>
+                    <w:rPr>
+                      <w:rFonts w:ascii="Cambria Math" w:hAnsi="Cambria Math"/>
+                    </w:rPr>
+                    <m:t>t</m:t>
+                  </m:r>
+                </m:e>
+              </m:d>
+              <m:r>
+                <w:rPr>
+                  <w:rFonts w:ascii="Cambria Math" w:hAnsi="Cambria Math"/>
+                </w:rPr>
+                <m:t xml:space="preserve"> δ(t-a) dt</m:t>
+              </m:r>
+            </m:e>
+          </m:nary>
+          <m:r>
+            <w:rPr>
+              <w:rFonts w:ascii="Cambria Math" w:hAnsi="Cambria Math"/>
+            </w:rPr>
+            <m:t xml:space="preserve">=f(t-a) </m:t>
+          </m:r>
+        </m:oMath>
+      </m:oMathPara>
+    </w:p>
+    <w:p>
+      <w:pPr>
+        <w:keepNext/>
+        <w:rPr>
+          <w:rFonts w:eastAsiaTheme="minorEastAsia"/>
+          <w:noProof/>
+        </w:rPr>
+      </w:pPr>
+      <w:r>
+        <w:rPr>
+          <w:rFonts w:eastAsiaTheme="minorEastAsia"/>
+          <w:noProof/>
+        </w:rPr>
+        <w:t>Ya que la convolucion entre los dos espectros sera una integral entre el espectro de la señal original y una suma de impulsos, entonces el resultado de la convolucion sera una repeticion del espectro X(</w:t>
+      </w:r>
+      <w:r>
+        <w:rPr>
+          <w:rFonts w:eastAsiaTheme="minorEastAsia" w:cs="Arial"/>
+          <w:noProof/>
+        </w:rPr>
+        <w:t>ω</w:t>
+      </w:r>
+      <w:r>
+        <w:rPr>
+          <w:rFonts w:eastAsiaTheme="minorEastAsia"/>
+          <w:noProof/>
+        </w:rPr>
+        <w:t>) centrada en cada impulso.</w:t>
+      </w:r>
+    </w:p>
+    <w:p>
+      <w:pPr>
+        <w:keepNext/>
+        <w:rPr>
+          <w:rFonts w:eastAsiaTheme="minorEastAsia"/>
+          <w:noProof/>
+        </w:rPr>
+      </w:pPr>
+    </w:p>
+    <w:p>
+      <w:pPr>
+        <w:keepNext/>
+        <w:rPr>
+          <w:rFonts w:eastAsiaTheme="minorEastAsia"/>
+          <w:noProof/>
+        </w:rPr>
+      </w:pPr>
+      <m:oMathPara>
+        <m:oMath>
+          <m:r>
+            <w:rPr>
+              <w:rFonts w:ascii="Cambria Math" w:hAnsi="Cambria Math"/>
+            </w:rPr>
+            <m:t>x</m:t>
+          </m:r>
+          <m:d>
+            <m:dPr>
+              <m:ctrlPr>
+                <w:rPr>
+                  <w:rFonts w:ascii="Cambria Math" w:hAnsi="Cambria Math"/>
+                  <w:i/>
+                </w:rPr>
+              </m:ctrlPr>
+            </m:dPr>
+            <m:e>
+              <m:r>
+                <w:rPr>
+                  <w:rFonts w:ascii="Cambria Math" w:hAnsi="Cambria Math"/>
+                </w:rPr>
+                <m:t>t</m:t>
+              </m:r>
+            </m:e>
+          </m:d>
+          <m:r>
+            <w:rPr>
+              <w:rFonts w:ascii="Cambria Math" w:hAnsi="Cambria Math"/>
+            </w:rPr>
+            <m:t>P</m:t>
+          </m:r>
+          <m:d>
+            <m:dPr>
+              <m:ctrlPr>
+                <w:rPr>
+                  <w:rFonts w:ascii="Cambria Math" w:hAnsi="Cambria Math"/>
+                  <w:i/>
+                </w:rPr>
+              </m:ctrlPr>
+            </m:dPr>
+            <m:e>
+              <m:r>
+                <w:rPr>
+                  <w:rFonts w:ascii="Cambria Math" w:hAnsi="Cambria Math"/>
+                </w:rPr>
+                <m:t>t</m:t>
+              </m:r>
+            </m:e>
+          </m:d>
+          <m:r>
+            <w:rPr>
+              <w:rFonts w:ascii="Cambria Math" w:hAnsi="Cambria Math"/>
+            </w:rPr>
+            <m:t xml:space="preserve"> </m:t>
+          </m:r>
+          <m:box>
+            <m:boxPr>
+              <m:opEmu m:val="1"/>
+              <m:ctrlPr>
+                <w:rPr>
+                  <w:rFonts w:ascii="Cambria Math" w:hAnsi="Cambria Math"/>
+                  <w:i/>
+                </w:rPr>
+              </m:ctrlPr>
+            </m:boxPr>
+            <m:e>
+              <m:groupChr>
+                <m:groupChrPr>
+                  <m:chr m:val="⇔"/>
+                  <m:vertJc m:val="bot"/>
+                  <m:ctrlPr>
+                    <w:rPr>
+                      <w:rFonts w:ascii="Cambria Math" w:hAnsi="Cambria Math"/>
+                      <w:i/>
+                    </w:rPr>
+                  </m:ctrlPr>
+                </m:groupChrPr>
+                <m:e>
+                  <m:r>
+                    <w:rPr>
+                      <w:rFonts w:ascii="Cambria Math" w:hAnsi="Cambria Math"/>
+                    </w:rPr>
+                    <m:t>FT</m:t>
+                  </m:r>
+                </m:e>
+              </m:groupChr>
+            </m:e>
+          </m:box>
+          <m:r>
+            <w:rPr>
+              <w:rFonts w:ascii="Cambria Math" w:hAnsi="Cambria Math"/>
+            </w:rPr>
+            <m:t xml:space="preserve"> X</m:t>
+          </m:r>
+          <m:d>
+            <m:dPr>
+              <m:ctrlPr>
+                <w:rPr>
+                  <w:rFonts w:ascii="Cambria Math" w:hAnsi="Cambria Math"/>
+                  <w:i/>
+                </w:rPr>
+              </m:ctrlPr>
+            </m:dPr>
+            <m:e>
+              <m:r>
+                <w:rPr>
+                  <w:rFonts w:ascii="Cambria Math" w:hAnsi="Cambria Math"/>
+                </w:rPr>
+                <m:t>ω</m:t>
+              </m:r>
+            </m:e>
+          </m:d>
+          <m:r>
+            <w:rPr>
+              <w:rFonts w:ascii="Cambria Math" w:hAnsi="Cambria Math"/>
+            </w:rPr>
+            <m:t>*P</m:t>
+          </m:r>
+          <m:d>
+            <m:dPr>
+              <m:ctrlPr>
+                <w:rPr>
+                  <w:rFonts w:ascii="Cambria Math" w:hAnsi="Cambria Math"/>
+                  <w:i/>
+                </w:rPr>
+              </m:ctrlPr>
+            </m:dPr>
+            <m:e>
+              <m:r>
+                <w:rPr>
+                  <w:rFonts w:ascii="Cambria Math" w:hAnsi="Cambria Math"/>
+                </w:rPr>
+                <m:t>ω</m:t>
+              </m:r>
+            </m:e>
+          </m:d>
+          <m:r>
+            <w:rPr>
+              <w:rFonts w:ascii="Cambria Math" w:hAnsi="Cambria Math"/>
+            </w:rPr>
+            <m:t xml:space="preserve"> </m:t>
+          </m:r>
+          <m:f>
+            <m:fPr>
+              <m:ctrlPr>
+                <w:rPr>
+                  <w:rFonts w:ascii="Cambria Math" w:hAnsi="Cambria Math"/>
+                  <w:i/>
+                </w:rPr>
+              </m:ctrlPr>
+            </m:fPr>
+            <m:num>
+              <m:r>
+                <w:rPr>
+                  <w:rFonts w:ascii="Cambria Math" w:hAnsi="Cambria Math"/>
+                </w:rPr>
+                <m:t>1</m:t>
+              </m:r>
+            </m:num>
+            <m:den>
+              <m:r>
+                <w:rPr>
+                  <w:rFonts w:ascii="Cambria Math" w:hAnsi="Cambria Math"/>
+                </w:rPr>
+                <m:t>2π</m:t>
+              </m:r>
+            </m:den>
+          </m:f>
+          <m:r>
+            <w:rPr>
+              <w:rFonts w:ascii="Cambria Math" w:hAnsi="Cambria Math"/>
+            </w:rPr>
+            <m:t xml:space="preserve"> = </m:t>
+          </m:r>
+          <m:f>
+            <m:fPr>
+              <m:ctrlPr>
+                <w:rPr>
+                  <w:rFonts w:ascii="Cambria Math" w:hAnsi="Cambria Math"/>
+                  <w:i/>
+                </w:rPr>
+              </m:ctrlPr>
+            </m:fPr>
+            <m:num>
+              <m:r>
+                <w:rPr>
+                  <w:rFonts w:ascii="Cambria Math" w:hAnsi="Cambria Math"/>
+                </w:rPr>
+                <m:t>1</m:t>
+              </m:r>
+            </m:num>
+            <m:den>
+              <m:r>
+                <w:rPr>
+                  <w:rFonts w:ascii="Cambria Math" w:hAnsi="Cambria Math"/>
+                </w:rPr>
+                <m:t>T</m:t>
+              </m:r>
+            </m:den>
+          </m:f>
+          <m:r>
+            <w:rPr>
+              <w:rFonts w:ascii="Cambria Math" w:hAnsi="Cambria Math"/>
+            </w:rPr>
+            <m:t xml:space="preserve"> </m:t>
+          </m:r>
+          <m:nary>
+            <m:naryPr>
+              <m:chr m:val="∑"/>
+              <m:limLoc m:val="undOvr"/>
+              <m:supHide m:val="1"/>
+              <m:ctrlPr>
+                <w:rPr>
+                  <w:rFonts w:ascii="Cambria Math" w:hAnsi="Cambria Math"/>
+                  <w:i/>
+                </w:rPr>
+              </m:ctrlPr>
+            </m:naryPr>
+            <m:sub>
+              <m:r>
+                <w:rPr>
+                  <w:rFonts w:ascii="Cambria Math" w:hAnsi="Cambria Math"/>
+                </w:rPr>
+                <m:t>kϵ</m:t>
+              </m:r>
+              <m:r>
+                <m:rPr>
+                  <m:scr m:val="double-struck"/>
+                </m:rPr>
+                <w:rPr>
+                  <w:rFonts w:ascii="Cambria Math" w:hAnsi="Cambria Math"/>
+                </w:rPr>
+                <m:t xml:space="preserve">Z </m:t>
+              </m:r>
+            </m:sub>
+            <m:sup/>
+            <m:e>
+              <m:r>
+                <w:rPr>
+                  <w:rFonts w:ascii="Cambria Math" w:hAnsi="Cambria Math"/>
+                </w:rPr>
+                <m:t>X(ω-kΩ)</m:t>
+              </m:r>
+            </m:e>
+          </m:nary>
+        </m:oMath>
+      </m:oMathPara>
+    </w:p>
+    <w:p>
+      <w:pPr>
+        <w:keepNext/>
+        <w:jc w:val="center"/>
+        <w:rPr>
+          <w:rFonts w:eastAsiaTheme="minorEastAsia"/>
+          <w:noProof/>
+        </w:rPr>
+      </w:pPr>
+    </w:p>
+    <w:p>
+      <w:pPr>
+        <w:keepNext/>
+        <w:jc w:val="center"/>
+        <w:rPr>
+          <w:noProof/>
+        </w:rPr>
+      </w:pPr>
+    </w:p>
+    <w:p>
+      <w:pPr>
+        <w:keepNext/>
+        <w:rPr>
+          <w:rFonts w:eastAsiaTheme="minorEastAsia"/>
+          <w:noProof/>
+        </w:rPr>
+      </w:pPr>
+      <w:r>
+        <w:rPr>
+          <w:rFonts w:eastAsiaTheme="minorEastAsia"/>
+          <w:noProof/>
+        </w:rPr>
+        <w:t xml:space="preserve">En la siguiente figura se muestra un resumen de este resultado. Las señales de arriba corresponden a una forma hipotetica de x(t) que puede ser o no periodica mientras que a la drecha se muestra tambien un espectro hipotetico para x(t) que es en señal peridica. En el medio se muestra el tren de impulsos en el dominio del tiempo y a la derecha en el dominio de la frecuencia. Se puede ver que entre mas juntos estan los impulsos en el dominio del tiempo, es decir entre menor sea el periodo de muestreo, mayor sera la separacion entre los impulsos en el dominio de la frecuencia. Finalmente en la parte inferior se muestra a la izquierda la señal muestreada en el dominio del tiempo, que no es mas que el producto de la señal x(t) con el tren de impulsos en el dominio del tiempo. Todo el desarrollo anterior explica el espectro de la señal muestreada que se puede ver en la parte inferior a la </w:t>
+      </w:r>
+      <w:r>
+        <w:rPr>
+          <w:rFonts w:eastAsiaTheme="minorEastAsia"/>
+          <w:noProof/>
+        </w:rPr>
+        <w:lastRenderedPageBreak/>
+        <w:t>derecha en color rojo. Se puede apreciar que el espectro de una señal discreta es periodico</w:t>
+      </w:r>
+      <w:r>
+        <w:rPr>
+          <w:rFonts w:eastAsiaTheme="minorEastAsia"/>
+          <w:noProof/>
+        </w:rPr>
+        <w:t>, sin importar si la señal sea periodica o aperiodica en el domino del tiempo.</w:t>
+      </w:r>
+    </w:p>
+    <w:p>
+      <w:pPr>
+        <w:keepNext/>
+        <w:rPr>
+          <w:noProof/>
+        </w:rPr>
+      </w:pPr>
+    </w:p>
+    <w:p>
+      <w:pPr>
+        <w:keepNext/>
+        <w:rPr>
+          <w:noProof/>
+        </w:rPr>
+      </w:pPr>
+    </w:p>
+    <w:p>
+      <w:pPr>
+        <w:keepNext/>
+        <w:rPr>
+          <w:noProof/>
+        </w:rPr>
+      </w:pPr>
+    </w:p>
+    <w:p>
+      <w:pPr>
+        <w:keepNext/>
+        <w:jc w:val="center"/>
+      </w:pPr>
+      <w:r>
+        <w:rPr>
+          <w:noProof/>
+        </w:rPr>
+        <w:drawing>
+          <wp:inline distT="0" distB="0" distL="0" distR="0" wp14:anchorId="0BE2A564" wp14:editId="10EFA647">
+            <wp:extent cx="3964305" cy="3116275"/>
+            <wp:effectExtent l="0" t="0" r="0" b="8255"/>
+            <wp:docPr id="11" name="Picture 11" descr="Resultado de imagen para tren de impulsos"/>
+            <wp:cNvGraphicFramePr>
+              <a:graphicFrameLocks xmlns:a="http://schemas.openxmlformats.org/drawingml/2006/main" noChangeAspect="1"/>
+            </wp:cNvGraphicFramePr>
+            <a:graphic xmlns:a="http://schemas.openxmlformats.org/drawingml/2006/main">
+              <a:graphicData uri="http://schemas.openxmlformats.org/drawingml/2006/picture">
+                <pic:pic xmlns:pic="http://schemas.openxmlformats.org/drawingml/2006/picture">
+                  <pic:nvPicPr>
+                    <pic:cNvPr id="0" name="Picture 1" descr="Resultado de imagen para tren de impulsos"/>
+                    <pic:cNvPicPr>
+                      <a:picLocks noChangeAspect="1" noChangeArrowheads="1"/>
+                    </pic:cNvPicPr>
+                  </pic:nvPicPr>
+                  <pic:blipFill rotWithShape="1">
+                    <a:blip r:embed="rId20">
+                      <a:extLst>
+                        <a:ext uri="{28A0092B-C50C-407E-A947-70E740481C1C}">
+                          <a14:useLocalDpi xmlns:a14="http://schemas.microsoft.com/office/drawing/2010/main" val="0"/>
+                        </a:ext>
+                      </a:extLst>
+                    </a:blip>
+                    <a:srcRect l="13688" t="21192" r="15653" b="4789"/>
+                    <a:stretch/>
+                  </pic:blipFill>
+                  <pic:spPr bwMode="auto">
+                    <a:xfrm>
+                      <a:off x="0" y="0"/>
+                      <a:ext cx="3964305" cy="3116275"/>
+                    </a:xfrm>
+                    <a:prstGeom prst="rect">
+                      <a:avLst/>
+                    </a:prstGeom>
+                    <a:noFill/>
+                    <a:ln>
+                      <a:noFill/>
+                    </a:ln>
+                    <a:extLst>
+                      <a:ext uri="{53640926-AAD7-44D8-BBD7-CCE9431645EC}">
+                        <a14:shadowObscured xmlns:a14="http://schemas.microsoft.com/office/drawing/2010/main"/>
+                      </a:ext>
+                    </a:extLst>
+                  </pic:spPr>
+                </pic:pic>
+              </a:graphicData>
+            </a:graphic>
+          </wp:inline>
+        </w:drawing>
+      </w:r>
+    </w:p>
+    <w:p>
+      <w:pPr>
+        <w:pStyle w:val="Caption"/>
+        <w:jc w:val="both"/>
+      </w:pPr>
+      <w:r>
+        <w:t xml:space="preserve">Ilustración </w:t>
+      </w:r>
+      <w:r>
+        <w:rPr>
+          <w:noProof/>
+        </w:rPr>
+        <w:fldChar w:fldCharType="begin"/>
+      </w:r>
+      <w:r>
+        <w:rPr>
+          <w:noProof/>
+        </w:rPr>
+        <w:instrText xml:space="preserve"> SEQ Ilustración \* ARABIC </w:instrText>
+      </w:r>
+      <w:r>
+        <w:rPr>
+          <w:noProof/>
+        </w:rPr>
+        <w:fldChar w:fldCharType="separate"/>
+      </w:r>
+      <w:r>
+        <w:rPr>
+          <w:noProof/>
+        </w:rPr>
+        <w:t>13</w:t>
+      </w:r>
+      <w:r>
+        <w:rPr>
+          <w:noProof/>
+        </w:rPr>
+        <w:fldChar w:fldCharType="end"/>
+      </w:r>
+      <w:r>
+        <w:t xml:space="preserve">. Señales en el dominio del tiempo y dominio de la frecuencia para el caso del muestreo de una señal continua. Tomado de </w:t>
+      </w:r>
+      <w:hyperlink r:id="rId21" w:history="1">
+        <w:r>
+          <w:rPr>
+            <w:rStyle w:val="Hyperlink"/>
+          </w:rPr>
+          <w:t>http://slideplayer.es/slide/1117035/</w:t>
+        </w:r>
+      </w:hyperlink>
+      <w:r>
+        <w:t>.</w:t>
+      </w:r>
+    </w:p>
+    <w:p>
+      <w:r>
+        <w:t>Se puede observar que, si la frecuencia de muestreo es inferior a 2 veces la frecuencia máxima presente en la señal analógica de entrada, entonces los espectros repetidos se solapan, como consecuencia, ya no es posible reconstruir la señal original a partir de la muestreada pues ocurrirá una distorsión debida a un tiempo de muestreo inadecuado.</w:t>
+      </w:r>
+    </w:p>
+    <w:p>
+      <w:r>
+        <w:t>El impulso es una señal ideal que no es posible reproducir fielmente en la vida real. Sin embargo, la mejor aproximación es un tren de pulsos con un ancho de duración finita pero muy corta en comparación en comparación con la rapidez de cambio de la señal que se desea muestrear.</w:t>
+      </w:r>
+    </w:p>
+    <w:p>
+      <w:r>
+        <w:t>Ya que un tren de pulsos de duración finita es una señal periódica, su espectro es discreto y se puede representar por medio de una serie de Fourier. Los coeficientes de la serie esta dada por la ecuación que se muestra a continuación:</w:t>
+      </w:r>
+    </w:p>
+    <w:p>
+      <w:pPr>
+        <w:rPr>
+          <w:rFonts w:eastAsiaTheme="minorEastAsia"/>
+        </w:rPr>
+      </w:pPr>
+      <m:oMathPara>
+        <m:oMath>
+          <m:sSub>
+            <m:sSubPr>
+              <m:ctrlPr>
+                <w:rPr>
+                  <w:rFonts w:ascii="Cambria Math" w:hAnsi="Cambria Math"/>
+                  <w:i/>
+                </w:rPr>
+              </m:ctrlPr>
+            </m:sSubPr>
+            <m:e>
+              <m:r>
+                <w:rPr>
+                  <w:rFonts w:ascii="Cambria Math" w:hAnsi="Cambria Math"/>
+                </w:rPr>
+                <m:t>C</m:t>
+              </m:r>
+            </m:e>
+            <m:sub>
+              <m:r>
+                <w:rPr>
+                  <w:rFonts w:ascii="Cambria Math" w:hAnsi="Cambria Math"/>
+                </w:rPr>
+                <m:t>k</m:t>
+              </m:r>
+            </m:sub>
+          </m:sSub>
+          <m:r>
+            <w:rPr>
+              <w:rFonts w:ascii="Cambria Math" w:hAnsi="Cambria Math"/>
+            </w:rPr>
+            <m:t>=</m:t>
+          </m:r>
+          <m:r>
+            <w:rPr>
+              <w:rFonts w:ascii="Cambria Math" w:hAnsi="Cambria Math"/>
+            </w:rPr>
+            <m:t xml:space="preserve">d </m:t>
+          </m:r>
+          <m:f>
+            <m:fPr>
+              <m:ctrlPr>
+                <w:rPr>
+                  <w:rFonts w:ascii="Cambria Math" w:hAnsi="Cambria Math"/>
+                  <w:i/>
+                </w:rPr>
+              </m:ctrlPr>
+            </m:fPr>
+            <m:num>
+              <m:r>
+                <m:rPr>
+                  <m:sty m:val="p"/>
+                </m:rPr>
+                <w:rPr>
+                  <w:rFonts w:ascii="Cambria Math" w:hAnsi="Cambria Math"/>
+                </w:rPr>
+                <m:t>sin⁡</m:t>
+              </m:r>
+              <m:r>
+                <w:rPr>
+                  <w:rFonts w:ascii="Cambria Math" w:hAnsi="Cambria Math"/>
+                </w:rPr>
+                <m:t>(kπd)</m:t>
+              </m:r>
+            </m:num>
+            <m:den>
+              <m:r>
+                <w:rPr>
+                  <w:rFonts w:ascii="Cambria Math" w:hAnsi="Cambria Math"/>
+                </w:rPr>
+                <m:t>kπd</m:t>
+              </m:r>
+            </m:den>
+          </m:f>
+          <m:r>
+            <w:rPr>
+              <w:rFonts w:ascii="Cambria Math" w:eastAsiaTheme="minorEastAsia" w:hAnsi="Cambria Math"/>
+            </w:rPr>
+            <m:t xml:space="preserve"> </m:t>
+          </m:r>
+        </m:oMath>
+      </m:oMathPara>
+    </w:p>
+    <w:p>
+      <w:pPr>
+        <w:rPr>
+          <w:rFonts w:eastAsiaTheme="minorEastAsia"/>
+        </w:rPr>
+      </w:pPr>
+      <w:r>
+        <w:lastRenderedPageBreak/>
+        <w:t xml:space="preserve">La constante d </w:t>
+      </w:r>
+      <w:r>
+        <w:t>está dada por el</w:t>
+      </w:r>
+      <w:r>
+        <w:t xml:space="preserve"> cociente </w:t>
+      </w:r>
+      <m:oMath>
+        <m:f>
+          <m:fPr>
+            <m:ctrlPr>
+              <w:rPr>
+                <w:rFonts w:ascii="Cambria Math" w:hAnsi="Cambria Math"/>
+                <w:i/>
+              </w:rPr>
+            </m:ctrlPr>
+          </m:fPr>
+          <m:num>
+            <m:r>
+              <w:rPr>
+                <w:rFonts w:ascii="Cambria Math" w:hAnsi="Cambria Math"/>
+              </w:rPr>
+              <m:t>on</m:t>
+            </m:r>
+          </m:num>
+          <m:den>
+            <m:r>
+              <w:rPr>
+                <w:rFonts w:ascii="Cambria Math" w:hAnsi="Cambria Math"/>
+              </w:rPr>
+              <m:t>T</m:t>
+            </m:r>
+          </m:den>
+        </m:f>
+      </m:oMath>
+      <w:r>
+        <w:rPr>
+          <w:rFonts w:eastAsiaTheme="minorEastAsia"/>
+        </w:rPr>
+        <w:t xml:space="preserve"> donde </w:t>
+      </w:r>
+      <w:proofErr w:type="spellStart"/>
+      <w:r>
+        <w:rPr>
+          <w:rFonts w:eastAsiaTheme="minorEastAsia"/>
+        </w:rPr>
+        <w:t>on</w:t>
+      </w:r>
+      <w:proofErr w:type="spellEnd"/>
+      <w:r>
+        <w:rPr>
+          <w:rFonts w:eastAsiaTheme="minorEastAsia"/>
+        </w:rPr>
+        <w:t xml:space="preserve"> corresponde a la duración del pulso en valor alto y T al periodo el muestreo.</w:t>
+      </w:r>
+    </w:p>
+    <w:p/>
+    <w:p>
+      <m:oMathPara>
+        <m:oMath>
+          <m:r>
+            <w:rPr>
+              <w:rFonts w:ascii="Cambria Math" w:hAnsi="Cambria Math"/>
+            </w:rPr>
+            <m:t xml:space="preserve">S(f)= </m:t>
+          </m:r>
+          <m:nary>
+            <m:naryPr>
+              <m:chr m:val="∑"/>
+              <m:limLoc m:val="undOvr"/>
+              <m:supHide m:val="1"/>
+              <m:ctrlPr>
+                <w:rPr>
+                  <w:rFonts w:ascii="Cambria Math" w:hAnsi="Cambria Math"/>
+                  <w:i/>
+                </w:rPr>
+              </m:ctrlPr>
+            </m:naryPr>
+            <m:sub>
+              <m:r>
+                <w:rPr>
+                  <w:rFonts w:ascii="Cambria Math" w:hAnsi="Cambria Math"/>
+                </w:rPr>
+                <m:t>kϵ</m:t>
+              </m:r>
+              <m:r>
+                <m:rPr>
+                  <m:scr m:val="double-struck"/>
+                </m:rPr>
+                <w:rPr>
+                  <w:rFonts w:ascii="Cambria Math" w:hAnsi="Cambria Math"/>
+                </w:rPr>
+                <m:t>Z</m:t>
+              </m:r>
+            </m:sub>
+            <m:sup/>
+            <m:e>
+              <m:sSub>
+                <m:sSubPr>
+                  <m:ctrlPr>
+                    <w:rPr>
+                      <w:rFonts w:ascii="Cambria Math" w:hAnsi="Cambria Math"/>
+                      <w:i/>
+                    </w:rPr>
+                  </m:ctrlPr>
+                </m:sSubPr>
+                <m:e>
+                  <m:r>
+                    <w:rPr>
+                      <w:rFonts w:ascii="Cambria Math" w:hAnsi="Cambria Math"/>
+                    </w:rPr>
+                    <m:t>C</m:t>
+                  </m:r>
+                </m:e>
+                <m:sub>
+                  <m:r>
+                    <w:rPr>
+                      <w:rFonts w:ascii="Cambria Math" w:hAnsi="Cambria Math"/>
+                    </w:rPr>
+                    <m:t>k</m:t>
+                  </m:r>
+                </m:sub>
+              </m:sSub>
+              <m:r>
+                <w:rPr>
+                  <w:rFonts w:ascii="Cambria Math" w:hAnsi="Cambria Math"/>
+                </w:rPr>
+                <m:t xml:space="preserve"> δ(f-n</m:t>
+              </m:r>
+              <m:sSub>
+                <m:sSubPr>
+                  <m:ctrlPr>
+                    <w:rPr>
+                      <w:rFonts w:ascii="Cambria Math" w:hAnsi="Cambria Math"/>
+                      <w:i/>
+                    </w:rPr>
+                  </m:ctrlPr>
+                </m:sSubPr>
+                <m:e>
+                  <m:r>
+                    <w:rPr>
+                      <w:rFonts w:ascii="Cambria Math" w:hAnsi="Cambria Math"/>
+                    </w:rPr>
+                    <m:t>f</m:t>
+                  </m:r>
+                </m:e>
+                <m:sub>
+                  <m:r>
+                    <w:rPr>
+                      <w:rFonts w:ascii="Cambria Math" w:hAnsi="Cambria Math"/>
+                    </w:rPr>
+                    <m:t>0</m:t>
+                  </m:r>
+                </m:sub>
+              </m:sSub>
+              <m:r>
+                <w:rPr>
+                  <w:rFonts w:ascii="Cambria Math" w:hAnsi="Cambria Math"/>
+                </w:rPr>
+                <m:t>)</m:t>
+              </m:r>
+            </m:e>
+          </m:nary>
+          <m:r>
+            <w:rPr>
+              <w:rFonts w:ascii="Cambria Math" w:eastAsiaTheme="minorEastAsia" w:hAnsi="Cambria Math"/>
+            </w:rPr>
+            <m:t xml:space="preserve"> </m:t>
+          </m:r>
+        </m:oMath>
+      </m:oMathPara>
+    </w:p>
+    <w:p/>
+    <w:p>
+      <w:r>
+        <w:t>Nuevamente, el espectro de la señal muestreada corresponde a la convolución de</w:t>
+      </w:r>
+      <w:r>
+        <w:t>l espectro del tren de pulsos con el espectro de la señal original. En este caso el resultado es similar al caso del muestreo ideal con el tren de impulsos con la unida diferencia de que los coeficientes de la serie de Fourier del tren de impulsos si decrecen conforme aumenta la frecuencia. Recordar que los coeficientes en el caso del tren de impulsos mantenían constantes para todo el rango de frecuencias.</w:t>
+      </w:r>
+    </w:p>
+    <w:p>
+      <w:r>
+        <w:t>En la siguiente figura se ilustra este resultado. Se puede ver que al igual que en el caso del muestreo ideal, el espectro se repite cuando se hace la digitalización de la señal. Sin embargo, en este caso la amplitud de los espectros repetidos o alias se repiten con menor amplitud. De igual forma la conclusión sobre el tiempo de muestreo se mantiene, a pesar de que los espectros se repiten con menor amplitud sigue siendo necesaria una</w:t>
+      </w:r>
+      <w:r>
+        <w:t xml:space="preserve"> frecuencia de muestreo mayor a 2 veces </w:t>
+      </w:r>
+      <w:r>
+        <w:t>la frecuencia máxima presente en el espectro original para evitar una perdida de información.</w:t>
+      </w:r>
       <w:bookmarkStart w:id="5" w:name="_GoBack"/>
       <w:bookmarkEnd w:id="5"/>
     </w:p>
+    <w:p/>
+    <w:p>
+      <w:pPr>
+        <w:keepNext/>
+        <w:jc w:val="center"/>
+      </w:pPr>
+      <w:r>
+        <w:rPr>
+          <w:noProof/>
+        </w:rPr>
+        <w:lastRenderedPageBreak/>
+        <w:drawing>
+          <wp:inline distT="0" distB="0" distL="0" distR="0">
+            <wp:extent cx="5120640" cy="3749040"/>
+            <wp:effectExtent l="0" t="0" r="3810" b="3810"/>
+            <wp:docPr id="15" name="Picture 15"/>
+            <wp:cNvGraphicFramePr>
+              <a:graphicFrameLocks xmlns:a="http://schemas.openxmlformats.org/drawingml/2006/main" noChangeAspect="1"/>
+            </wp:cNvGraphicFramePr>
+            <a:graphic xmlns:a="http://schemas.openxmlformats.org/drawingml/2006/main">
+              <a:graphicData uri="http://schemas.openxmlformats.org/drawingml/2006/picture">
+                <pic:pic xmlns:pic="http://schemas.openxmlformats.org/drawingml/2006/picture">
+                  <pic:nvPicPr>
+                    <pic:cNvPr id="0" name="Picture 3"/>
+                    <pic:cNvPicPr>
+                      <a:picLocks noChangeAspect="1" noChangeArrowheads="1"/>
+                    </pic:cNvPicPr>
+                  </pic:nvPicPr>
+                  <pic:blipFill>
+                    <a:blip r:embed="rId22">
+                      <a:extLst>
+                        <a:ext uri="{28A0092B-C50C-407E-A947-70E740481C1C}">
+                          <a14:useLocalDpi xmlns:a14="http://schemas.microsoft.com/office/drawing/2010/main" val="0"/>
+                        </a:ext>
+                      </a:extLst>
+                    </a:blip>
+                    <a:srcRect/>
+                    <a:stretch>
+                      <a:fillRect/>
+                    </a:stretch>
+                  </pic:blipFill>
+                  <pic:spPr bwMode="auto">
+                    <a:xfrm>
+                      <a:off x="0" y="0"/>
+                      <a:ext cx="5120640" cy="3749040"/>
+                    </a:xfrm>
+                    <a:prstGeom prst="rect">
+                      <a:avLst/>
+                    </a:prstGeom>
+                    <a:noFill/>
+                    <a:ln>
+                      <a:noFill/>
+                    </a:ln>
+                  </pic:spPr>
+                </pic:pic>
+              </a:graphicData>
+            </a:graphic>
+          </wp:inline>
+        </w:drawing>
+      </w:r>
+    </w:p>
+    <w:p>
+      <w:pPr>
+        <w:pStyle w:val="Caption"/>
+      </w:pPr>
+      <w:r>
+        <w:t xml:space="preserve">Ilustración </w:t>
+      </w:r>
+      <w:fldSimple w:instr=" SEQ Ilustración \* ARABIC ">
+        <w:r>
+          <w:rPr>
+            <w:noProof/>
+          </w:rPr>
+          <w:t>14</w:t>
+        </w:r>
+      </w:fldSimple>
+      <w:r>
+        <w:t>. Muestreo usando un tren de pulsos de ancho finito.</w:t>
+      </w:r>
+    </w:p>
+    <w:p/>
+    <w:p>
+      <w:pPr>
+        <w:pStyle w:val="Heading2"/>
+      </w:pPr>
+      <w:r>
+        <w:t>Conversión Digital Analógica:</w:t>
+      </w:r>
+    </w:p>
+    <w:p>
+      <w:r>
+        <w:t>Una vez la señal se ha muestreado, ya es posible que sea procesada de manera digital. Una vez que se hace el procesamiento de la señal, muy común que se genera otra señal de salida como resultado del procesamiento digital. Un ejemplo de esto es el caso de un filtro digital, el cual transforma la señal de entrada a formato digital</w:t>
+      </w:r>
+      <w:r>
+        <w:t xml:space="preserve"> (Se toman muestras de la señal)</w:t>
+      </w:r>
+      <w:r>
+        <w:t xml:space="preserve"> por medio de un </w:t>
+      </w:r>
+      <w:proofErr w:type="spellStart"/>
+      <w:r>
+        <w:t>ADC</w:t>
+      </w:r>
+      <w:proofErr w:type="spellEnd"/>
+      <w:r>
+        <w:t xml:space="preserve"> (</w:t>
+      </w:r>
+      <w:proofErr w:type="spellStart"/>
+      <w:r>
+        <w:t>Analog</w:t>
+      </w:r>
+      <w:proofErr w:type="spellEnd"/>
+      <w:r>
+        <w:t xml:space="preserve"> </w:t>
+      </w:r>
+      <w:proofErr w:type="spellStart"/>
+      <w:r>
+        <w:t>to</w:t>
+      </w:r>
+      <w:proofErr w:type="spellEnd"/>
+      <w:r>
+        <w:t xml:space="preserve"> Digital </w:t>
+      </w:r>
+      <w:proofErr w:type="spellStart"/>
+      <w:r>
+        <w:t>Converter</w:t>
+      </w:r>
+      <w:proofErr w:type="spellEnd"/>
+      <w:r>
+        <w:t>)</w:t>
+      </w:r>
+      <w:r>
+        <w:t xml:space="preserve">.  Posteriormente aplica un algoritmo que permite remover las frecuencias indeseadas de la señal de entrada y finalmente entrega la señal filtrada. Esto ultimo se hace por medio de un </w:t>
+      </w:r>
+      <w:proofErr w:type="spellStart"/>
+      <w:r>
+        <w:t>DAC</w:t>
+      </w:r>
+      <w:proofErr w:type="spellEnd"/>
+      <w:r>
+        <w:t xml:space="preserve"> (Digital </w:t>
+      </w:r>
+      <w:proofErr w:type="spellStart"/>
+      <w:r>
+        <w:t>to</w:t>
+      </w:r>
+      <w:proofErr w:type="spellEnd"/>
+      <w:r>
+        <w:t xml:space="preserve"> </w:t>
+      </w:r>
+      <w:proofErr w:type="spellStart"/>
+      <w:r>
+        <w:t>Analog</w:t>
+      </w:r>
+      <w:proofErr w:type="spellEnd"/>
+      <w:r>
+        <w:t xml:space="preserve"> </w:t>
+      </w:r>
+      <w:proofErr w:type="spellStart"/>
+      <w:r>
+        <w:t>Converter</w:t>
+      </w:r>
+      <w:proofErr w:type="spellEnd"/>
+      <w:r>
+        <w:t>). Al igual que como ocurre con el muestreo, el proceso de transformación de digital a analógico también tiene unas características frecuenciales importantes a considerar.</w:t>
+      </w:r>
+    </w:p>
+    <w:p>
+      <w:r>
+        <w:t>Considérese la figura que se muestra a continuación:</w:t>
+      </w:r>
+    </w:p>
+    <w:p>
+      <w:pPr>
+        <w:keepNext/>
+        <w:jc w:val="center"/>
+      </w:pPr>
+      <w:r>
+        <w:rPr>
+          <w:noProof/>
+        </w:rPr>
+        <w:lastRenderedPageBreak/>
+        <w:drawing>
+          <wp:inline distT="0" distB="0" distL="0" distR="0">
+            <wp:extent cx="3423684" cy="2800350"/>
+            <wp:effectExtent l="0" t="0" r="5715" b="0"/>
+            <wp:docPr id="14" name="Picture 14" descr="Resultado de imagen para zoh sampling"/>
+            <wp:cNvGraphicFramePr>
+              <a:graphicFrameLocks xmlns:a="http://schemas.openxmlformats.org/drawingml/2006/main" noChangeAspect="1"/>
+            </wp:cNvGraphicFramePr>
+            <a:graphic xmlns:a="http://schemas.openxmlformats.org/drawingml/2006/main">
+              <a:graphicData uri="http://schemas.openxmlformats.org/drawingml/2006/picture">
+                <pic:pic xmlns:pic="http://schemas.openxmlformats.org/drawingml/2006/picture">
+                  <pic:nvPicPr>
+                    <pic:cNvPr id="0" name="Picture 1" descr="Resultado de imagen para zoh sampling"/>
+                    <pic:cNvPicPr>
+                      <a:picLocks noChangeAspect="1" noChangeArrowheads="1"/>
+                    </pic:cNvPicPr>
+                  </pic:nvPicPr>
+                  <pic:blipFill rotWithShape="1">
+                    <a:blip r:embed="rId23">
+                      <a:extLst>
+                        <a:ext uri="{28A0092B-C50C-407E-A947-70E740481C1C}">
+                          <a14:useLocalDpi xmlns:a14="http://schemas.microsoft.com/office/drawing/2010/main" val="0"/>
+                        </a:ext>
+                      </a:extLst>
+                    </a:blip>
+                    <a:srcRect r="38993"/>
+                    <a:stretch/>
+                  </pic:blipFill>
+                  <pic:spPr bwMode="auto">
+                    <a:xfrm>
+                      <a:off x="0" y="0"/>
+                      <a:ext cx="3423804" cy="2800448"/>
+                    </a:xfrm>
+                    <a:prstGeom prst="rect">
+                      <a:avLst/>
+                    </a:prstGeom>
+                    <a:noFill/>
+                    <a:ln>
+                      <a:noFill/>
+                    </a:ln>
+                    <a:extLst>
+                      <a:ext uri="{53640926-AAD7-44D8-BBD7-CCE9431645EC}">
+                        <a14:shadowObscured xmlns:a14="http://schemas.microsoft.com/office/drawing/2010/main"/>
+                      </a:ext>
+                    </a:extLst>
+                  </pic:spPr>
+                </pic:pic>
+              </a:graphicData>
+            </a:graphic>
+          </wp:inline>
+        </w:drawing>
+      </w:r>
+    </w:p>
+    <w:p>
+      <w:pPr>
+        <w:pStyle w:val="Caption"/>
+      </w:pPr>
+      <w:r>
+        <w:t xml:space="preserve">Ilustración </w:t>
+      </w:r>
+      <w:fldSimple w:instr=" SEQ Ilustración \* ARABIC ">
+        <w:r>
+          <w:rPr>
+            <w:noProof/>
+          </w:rPr>
+          <w:t>15</w:t>
+        </w:r>
+      </w:fldSimple>
+      <w:r>
+        <w:t>. Proceso de muestreo y reconstrucción de una señal continua.</w:t>
+      </w:r>
+    </w:p>
+    <w:p>
+      <w:r>
+        <w:t xml:space="preserve">Al principio se muestra el proceso de muestreo de una señal continua, que ya se explicó al comienzo de esta sección. Luego de tener la señal muestreada se usa un </w:t>
+      </w:r>
+      <w:proofErr w:type="spellStart"/>
+      <w:r>
+        <w:t>DAC</w:t>
+      </w:r>
+      <w:proofErr w:type="spellEnd"/>
+      <w:r>
+        <w:t xml:space="preserve">, se puede notar que la señal tiene una forma </w:t>
+      </w:r>
+      <w:r>
+        <w:t>escalonada,</w:t>
+      </w:r>
+      <w:r>
+        <w:t xml:space="preserve"> pero</w:t>
+      </w:r>
+      <w:r>
+        <w:t xml:space="preserve"> a pesar de eso</w:t>
+      </w:r>
+      <w:r>
+        <w:t xml:space="preserve"> conserva </w:t>
+      </w:r>
+      <w:r>
+        <w:t xml:space="preserve">una similitud con la señal original. Normalmente la señal que sale del </w:t>
+      </w:r>
+      <w:proofErr w:type="spellStart"/>
+      <w:r>
+        <w:t>DAC</w:t>
+      </w:r>
+      <w:proofErr w:type="spellEnd"/>
+      <w:r>
+        <w:t xml:space="preserve"> no debería ser la reconstrucción de </w:t>
+      </w:r>
+      <w:r>
+        <w:t>una</w:t>
+      </w:r>
+      <w:r>
+        <w:t xml:space="preserve"> señal analógica ya que se supone que se transforma a formato digital para hacer algún procesamiento sobre la misma. Sin embargo, para facilitar la explicación vamos a suponer que no se aplica ningún algoritmo sobre la señal muestreada, sino que se transforma nuevamente a formato analógico tal cual. Con esto lo que se esperaría es poder obtener nuevamente una señal analógica con el mismo contenido espectral que tenía originalmente antes de ser muestreada.</w:t>
+      </w:r>
+    </w:p>
+    <w:p>
+      <w:r>
+        <w:t xml:space="preserve">Uno de los </w:t>
+      </w:r>
+      <w:proofErr w:type="spellStart"/>
+      <w:r>
+        <w:t>DAC</w:t>
+      </w:r>
+      <w:proofErr w:type="spellEnd"/>
+      <w:r>
+        <w:t xml:space="preserve"> mas simples es el </w:t>
+      </w:r>
+      <w:proofErr w:type="spellStart"/>
+      <w:r>
+        <w:t>ZOH</w:t>
+      </w:r>
+      <w:proofErr w:type="spellEnd"/>
+      <w:r>
+        <w:t xml:space="preserve">, en inglés, Zero </w:t>
+      </w:r>
+      <w:proofErr w:type="spellStart"/>
+      <w:r>
+        <w:t>Order</w:t>
+      </w:r>
+      <w:proofErr w:type="spellEnd"/>
+      <w:r>
+        <w:t xml:space="preserve"> </w:t>
+      </w:r>
+      <w:proofErr w:type="spellStart"/>
+      <w:r>
+        <w:t>Hold</w:t>
+      </w:r>
+      <w:proofErr w:type="spellEnd"/>
+      <w:r>
+        <w:t xml:space="preserve"> o retenedor de orden cero en español. En la ilustración anterior se puede observar que la transformación a formato analógico se realiza manteniendo o reteniendo el valor de la muestra por la duración del periodo de muestreo y por este motivo la curva posee una forma escalonada. En otra clase de conversiones digital analógica se puede optar por interpolaciones entre otras opciones sin embargo solo se </w:t>
+      </w:r>
+      <w:r>
+        <w:t>considerará</w:t>
+      </w:r>
+      <w:r>
+        <w:t xml:space="preserve"> el retenedor orden cero por ser el </w:t>
+      </w:r>
+      <w:r>
+        <w:t>más</w:t>
+      </w:r>
+      <w:r>
+        <w:t xml:space="preserve"> sencillo.</w:t>
+      </w:r>
+    </w:p>
+    <w:p>
+      <w:r>
+        <w:t xml:space="preserve"> </w:t>
+      </w:r>
+    </w:p>
+    <w:p/>
     <w:sectPr>
       <w:pgSz w:w="12240" w:h="15840"/>
       <w:pgMar w:top="1417" w:right="1701" w:bottom="1417" w:left="1701" w:header="708" w:footer="708" w:gutter="0"/>
@@ -6634,22 +9559,19 @@
   <w:footnote w:id="8">
     <w:p>
       <w:pPr>
-        <w:pStyle w:val="FootnoteText"/>
-        <w:rPr>
-          <w:rFonts w:cs="Arial"/>
+        <w:pStyle w:val="foot"/>
+        <w:rPr>
           <w:lang w:val="en-US"/>
         </w:rPr>
       </w:pPr>
       <w:r>
         <w:rPr>
           <w:rStyle w:val="FootnoteReference"/>
-          <w:rFonts w:cs="Arial"/>
         </w:rPr>
         <w:footnoteRef/>
       </w:r>
       <w:r>
         <w:rPr>
-          <w:rFonts w:cs="Arial"/>
           <w:lang w:val="en-US"/>
         </w:rPr>
         <w:t xml:space="preserve"> </w:t>
@@ -6658,7 +9580,6 @@
         <w:r>
           <w:rPr>
             <w:rStyle w:val="Hyperlink"/>
-            <w:rFonts w:cs="Arial"/>
             <w:lang w:val="en-US"/>
           </w:rPr>
           <w:t>https://la.mathworks.com/help/physmod/simscape/ref/constantvolumehydraulicchamber.html</w:t>
@@ -6666,7 +9587,115 @@
       </w:hyperlink>
       <w:r>
         <w:rPr>
-          <w:rFonts w:cs="Arial"/>
+          <w:lang w:val="en-US"/>
+        </w:rPr>
+        <w:t xml:space="preserve"> </w:t>
+      </w:r>
+    </w:p>
+  </w:footnote>
+  <w:footnote w:id="9">
+    <w:p>
+      <w:pPr>
+        <w:pStyle w:val="foot"/>
+        <w:rPr>
+          <w:sz w:val="48"/>
+          <w:lang w:val="en-US"/>
+        </w:rPr>
+      </w:pPr>
+      <w:r>
+        <w:rPr>
+          <w:rStyle w:val="FootnoteReference"/>
+        </w:rPr>
+        <w:footnoteRef/>
+      </w:r>
+      <w:r>
+        <w:rPr>
+          <w:lang w:val="en-US"/>
+        </w:rPr>
+        <w:t xml:space="preserve"> Sampling Signals (3/13) - Fourier Transform of an Impulse Sampled Signal</w:t>
+      </w:r>
+      <w:r>
+        <w:rPr>
+          <w:lang w:val="en-US"/>
+        </w:rPr>
+        <w:t xml:space="preserve">. </w:t>
+      </w:r>
+      <w:hyperlink r:id="rId8" w:history="1">
+        <w:r>
+          <w:rPr>
+            <w:rStyle w:val="Hyperlink"/>
+            <w:lang w:val="en-US"/>
+          </w:rPr>
+          <w:t>https://www.youtube.com/watch?v=mxdf_fSE2Gg</w:t>
+        </w:r>
+      </w:hyperlink>
+      <w:r>
+        <w:rPr>
+          <w:lang w:val="en-US"/>
+        </w:rPr>
+        <w:t xml:space="preserve"> </w:t>
+      </w:r>
+    </w:p>
+    <w:p>
+      <w:pPr>
+        <w:pStyle w:val="FootnoteText"/>
+        <w:rPr>
+          <w:lang w:val="en-US"/>
+        </w:rPr>
+      </w:pPr>
+    </w:p>
+  </w:footnote>
+  <w:footnote w:id="10">
+    <w:p>
+      <w:pPr>
+        <w:pStyle w:val="foot"/>
+        <w:rPr>
+          <w:lang w:val="en-US"/>
+        </w:rPr>
+      </w:pPr>
+      <w:r>
+        <w:rPr>
+          <w:rStyle w:val="FootnoteReference"/>
+        </w:rPr>
+        <w:footnoteRef/>
+      </w:r>
+      <w:r>
+        <w:rPr>
+          <w:lang w:val="en-US"/>
+        </w:rPr>
+        <w:t xml:space="preserve"> </w:t>
+      </w:r>
+      <w:r>
+        <w:rPr>
+          <w:lang w:val="en-US"/>
+        </w:rPr>
+        <w:t xml:space="preserve">Fourier transform of an impulsion train Xavier </w:t>
+      </w:r>
+      <w:proofErr w:type="spellStart"/>
+      <w:r>
+        <w:rPr>
+          <w:lang w:val="en-US"/>
+        </w:rPr>
+        <w:t>Decoret</w:t>
+      </w:r>
+      <w:proofErr w:type="spellEnd"/>
+      <w:r>
+        <w:rPr>
+          <w:lang w:val="en-US"/>
+        </w:rPr>
+        <w:t xml:space="preserve"> ´ July 8, 2004 </w:t>
+      </w:r>
+      <w:hyperlink r:id="rId9" w:history="1">
+        <w:r>
+          <w:rPr>
+            <w:rStyle w:val="Hyperlink"/>
+            <w:lang w:val="en-US"/>
+          </w:rPr>
+          <w:t>http://maverick.inria.fr/~Xavier.Decoret/resources/maths/impulsion-train.pdf</w:t>
+        </w:r>
+      </w:hyperlink>
+      <w:r>
+        <w:rPr>
           <w:lang w:val="en-US"/>
         </w:rPr>
         <w:t xml:space="preserve"> </w:t>
@@ -7363,6 +10392,27 @@
       <w:szCs w:val="18"/>
     </w:rPr>
   </w:style>
+  <w:style w:type="paragraph" w:customStyle="1" w:styleId="foot">
+    <w:name w:val="foot"/>
+    <w:basedOn w:val="FootnoteText"/>
+    <w:link w:val="footChar"/>
+    <w:qFormat/>
+    <w:rsid w:val="00416F77"/>
+    <w:rPr>
+      <w:rFonts w:cs="Arial"/>
+    </w:rPr>
+  </w:style>
+  <w:style w:type="character" w:customStyle="1" w:styleId="footChar">
+    <w:name w:val="foot Char"/>
+    <w:basedOn w:val="FootnoteTextChar"/>
+    <w:link w:val="foot"/>
+    <w:rsid w:val="00416F77"/>
+    <w:rPr>
+      <w:rFonts w:ascii="Arial" w:hAnsi="Arial" w:cs="Arial"/>
+      <w:sz w:val="20"/>
+      <w:szCs w:val="20"/>
+    </w:rPr>
+  </w:style>
 </w:styles>
 </file>
 
@@ -7632,7 +10682,7 @@
 </file>
 
 <file path=customXml/itemProps1.xml><?xml version="1.0" encoding="utf-8"?>
-<ds:datastoreItem xmlns:ds="http://schemas.openxmlformats.org/officeDocument/2006/customXml" ds:itemID="{3CF04737-09E2-420D-BE8A-BB4FD542CDC5}">
+<ds:datastoreItem xmlns:ds="http://schemas.openxmlformats.org/officeDocument/2006/customXml" ds:itemID="{E9D4E78D-1E65-4581-B72B-EB61BF1119B3}">
   <ds:schemaRefs>
     <ds:schemaRef ds:uri="http://schemas.openxmlformats.org/officeDocument/2006/bibliography"/>
   </ds:schemaRefs>

</xml_diff>